<commit_message>
Correcciones de TP de HPC: No queda claro cómo se integraría esta solución al TP de Android.
</commit_message>
<xml_diff>
--- a/HPC/Paper TP HPC.docx
+++ b/HPC/Paper TP HPC.docx
@@ -598,9 +598,7 @@
         <w:ind w:left="0" w:right="-14.881889763779554" w:firstLine="0"/>
         <w:contextualSpacing w:val="0"/>
         <w:jc w:val="both"/>
-        <w:rPr>
-          <w:vertAlign w:val="baseline"/>
-        </w:rPr>
+        <w:rPr/>
       </w:pPr>
       <w:r>
         <w:rPr>
@@ -636,6 +634,34 @@
         <w:br w:type="textWrapping"/>
         <w:t xml:space="preserve">Lo que se observa hoy, en las redes sociales más usadas, es una arquitectura “descentralizada” en varios servidores. Esto quiere decir que hay una diferencia bien marcada entre cliente y servidor. Estos varios servidores que comentamos suelen tener una parte de la información total de la red social organizada por posibilidad de consulta; es decir, los datos de usuarios provenientes de Argentina estarán en los servidores de Argentina ya que, estadísticamente serán más consultados que en Rusia. Pero, si un usuario de Rusia necesita los datos de un perfil de Argentina la consulta tardará un poco más ya que el servidor de Rusia no tendrá esos datos y deberá consultar con sus pares quien la tiene almacenada para devolverla al usuario. De esta forma vemos un modelo donde se diferencian claramente clientes de servidores y los servidores tienen parcialidad de la información pero con la posibilidad de comunicarse entre ellos para resolver, a pesar de la penalidad en el tiempo, la solicitud de cualquier usuario. Lo que venimos a presentar, en esta oportunidad es una nueva arquitectura donde cada cliente es servidor “distribuido” al mismo tiempo; cada servidor almacena y procesa los datos de su cliente y de los clientes más frecuentemente consultados desde él mismo.</w:t>
       </w:r>
+      <w:r>
+        <w:br w:type="page"/>
+      </w:r>
+      <w:r>
+        <w:rPr>
+          <w:rtl w:val="0"/>
+        </w:rPr>
+      </w:r>
+    </w:p>
+    <w:p>
+      <w:pPr>
+        <w:keepNext w:val="0"/>
+        <w:keepLines w:val="0"/>
+        <w:widowControl w:val="1"/>
+        <w:pBdr>
+          <w:top w:space="0" w:sz="0" w:val="nil"/>
+          <w:left w:space="0" w:sz="0" w:val="nil"/>
+          <w:bottom w:space="0" w:sz="0" w:val="nil"/>
+          <w:right w:space="0" w:sz="0" w:val="nil"/>
+          <w:between w:space="0" w:sz="0" w:val="nil"/>
+        </w:pBdr>
+        <w:shd w:fill="auto" w:val="clear"/>
+        <w:spacing w:after="120" w:before="120" w:line="240" w:lineRule="auto"/>
+        <w:ind w:left="0" w:right="-14.881889763779554" w:firstLine="0"/>
+        <w:contextualSpacing w:val="0"/>
+        <w:jc w:val="both"/>
+        <w:rPr/>
+      </w:pPr>
       <w:r>
         <w:rPr>
           <w:rtl w:val="0"/>
@@ -659,8 +685,8 @@
           <w:between w:space="0" w:sz="0" w:val="nil"/>
         </w:pBdr>
         <w:shd w:fill="auto" w:val="clear"/>
-        <w:spacing w:after="280" w:before="520" w:line="240" w:lineRule="auto"/>
-        <w:ind w:left="720" w:right="0" w:hanging="360"/>
+        <w:spacing w:after="0" w:before="0" w:line="240" w:lineRule="auto"/>
+        <w:ind w:left="425.19685039370086" w:right="0" w:hanging="360"/>
         <w:contextualSpacing w:val="0"/>
         <w:jc w:val="both"/>
         <w:rPr>
@@ -696,7 +722,7 @@
     </w:p>
     <w:p>
       <w:pPr>
-        <w:ind w:firstLine="0"/>
+        <w:ind w:left="-283.46456692913375" w:right="-3.5433070866133676" w:firstLine="0"/>
         <w:contextualSpacing w:val="0"/>
         <w:rPr/>
       </w:pPr>
@@ -709,7 +735,7 @@
     </w:p>
     <w:p>
       <w:pPr>
-        <w:ind w:firstLine="0"/>
+        <w:ind w:left="-283.46456692913375" w:right="-3.5433070866133676" w:firstLine="0"/>
         <w:contextualSpacing w:val="0"/>
         <w:rPr/>
       </w:pPr>
@@ -738,7 +764,7 @@
     </w:p>
     <w:p>
       <w:pPr>
-        <w:ind w:firstLine="0"/>
+        <w:ind w:left="-283.46456692913375" w:right="-3.5433070866133676" w:firstLine="0"/>
         <w:contextualSpacing w:val="0"/>
         <w:rPr/>
       </w:pPr>
@@ -751,7 +777,7 @@
     </w:p>
     <w:p>
       <w:pPr>
-        <w:ind w:firstLine="0"/>
+        <w:ind w:left="-283.46456692913375" w:right="-3.5433070866133676" w:firstLine="0"/>
         <w:contextualSpacing w:val="0"/>
         <w:rPr/>
       </w:pPr>
@@ -764,7 +790,7 @@
     </w:p>
     <w:p>
       <w:pPr>
-        <w:ind w:firstLine="0"/>
+        <w:ind w:left="-283.46456692913375" w:right="-3.5433070866133676" w:firstLine="0"/>
         <w:contextualSpacing w:val="0"/>
         <w:rPr/>
       </w:pPr>
@@ -777,7 +803,7 @@
     </w:p>
     <w:p>
       <w:pPr>
-        <w:ind w:firstLine="0"/>
+        <w:ind w:left="-283.46456692913375" w:right="-3.5433070866133676" w:firstLine="0"/>
         <w:contextualSpacing w:val="0"/>
         <w:rPr/>
       </w:pPr>
@@ -790,7 +816,7 @@
     </w:p>
     <w:p>
       <w:pPr>
-        <w:ind w:firstLine="0"/>
+        <w:ind w:left="-283.46456692913375" w:right="-3.5433070866133676" w:firstLine="0"/>
         <w:contextualSpacing w:val="0"/>
         <w:rPr/>
       </w:pPr>
@@ -803,7 +829,7 @@
     </w:p>
     <w:p>
       <w:pPr>
-        <w:ind w:firstLine="0"/>
+        <w:ind w:left="-283.46456692913375" w:right="-3.5433070866133676" w:firstLine="0"/>
         <w:contextualSpacing w:val="0"/>
         <w:rPr/>
       </w:pPr>
@@ -816,7 +842,7 @@
     </w:p>
     <w:p>
       <w:pPr>
-        <w:ind w:firstLine="0"/>
+        <w:ind w:left="-283.46456692913375" w:right="-3.5433070866133676" w:firstLine="0"/>
         <w:contextualSpacing w:val="0"/>
         <w:rPr/>
       </w:pPr>
@@ -829,7 +855,7 @@
     </w:p>
     <w:p>
       <w:pPr>
-        <w:ind w:firstLine="0"/>
+        <w:ind w:left="-283.46456692913375" w:right="-3.5433070866133676" w:firstLine="0"/>
         <w:contextualSpacing w:val="0"/>
         <w:rPr/>
       </w:pPr>
@@ -842,7 +868,7 @@
     </w:p>
     <w:p>
       <w:pPr>
-        <w:ind w:firstLine="0"/>
+        <w:ind w:left="-283.46456692913375" w:right="-3.5433070866133676" w:firstLine="0"/>
         <w:contextualSpacing w:val="0"/>
         <w:rPr/>
       </w:pPr>
@@ -855,7 +881,7 @@
     </w:p>
     <w:p>
       <w:pPr>
-        <w:ind w:firstLine="0"/>
+        <w:ind w:left="-283.46456692913375" w:right="-3.5433070866133676" w:firstLine="0"/>
         <w:contextualSpacing w:val="0"/>
         <w:rPr/>
       </w:pPr>
@@ -873,7 +899,7 @@
     </w:p>
     <w:p>
       <w:pPr>
-        <w:ind w:firstLine="0"/>
+        <w:ind w:left="-283.46456692913375" w:right="-3.5433070866133676" w:firstLine="0"/>
         <w:contextualSpacing w:val="0"/>
         <w:rPr/>
       </w:pPr>
@@ -886,7 +912,7 @@
     </w:p>
     <w:p>
       <w:pPr>
-        <w:ind w:firstLine="0"/>
+        <w:ind w:left="-283.46456692913375" w:right="-3.5433070866133676" w:firstLine="0"/>
         <w:contextualSpacing w:val="0"/>
         <w:rPr/>
       </w:pPr>
@@ -899,7 +925,7 @@
     </w:p>
     <w:p>
       <w:pPr>
-        <w:ind w:firstLine="0"/>
+        <w:ind w:left="-283.46456692913375" w:right="-3.5433070866133676" w:firstLine="0"/>
         <w:contextualSpacing w:val="0"/>
         <w:rPr/>
       </w:pPr>
@@ -912,7 +938,7 @@
     </w:p>
     <w:p>
       <w:pPr>
-        <w:ind w:firstLine="0"/>
+        <w:ind w:left="-283.46456692913375" w:right="-3.5433070866133676" w:firstLine="0"/>
         <w:contextualSpacing w:val="0"/>
         <w:rPr/>
       </w:pPr>
@@ -920,20 +946,2018 @@
         <w:rPr>
           <w:rtl w:val="0"/>
         </w:rPr>
-      </w:r>
-    </w:p>
-    <w:p>
-      <w:pPr>
-        <w:ind w:firstLine="0"/>
+        <w:t xml:space="preserve">Una ventaja natural de este modelo es que no es tan dependiente de internet como la arquitectura actual de servidores distribuidos. Internet si es necesario para descargar siempre las últimas versiones de los perfiles de nodos vecinos o avisarles de un cambio en nuestro perfil. Pero, si internet estuvo activo hasta cierta hora tenemos la última versión de cada perfil hasta esa hora por lo que si internet dejara de funcionar nuestra aplicación nos seguiría mostrarnos información de los perfiles que nos interesan. De forma análoga se podría generar más contenido a nuestro perfil quedando almacenado en la base local. Al volver internet se produciría la sincronización periódica que mantiene las bases locales de los nodos vecinos actualizadas pero con un poco más de info a subir o a bajar por el tiempo que no hubo conexión.</w:t>
+      </w:r>
+    </w:p>
+    <w:p>
+      <w:pPr>
+        <w:ind w:left="-283.46456692913375" w:right="-3.5433070866133676" w:firstLine="0"/>
         <w:contextualSpacing w:val="0"/>
         <w:rPr/>
       </w:pPr>
       <w:r>
         <w:rPr>
-          <w:rtl w:val="0"/>
-        </w:rPr>
-        <w:t xml:space="preserve">Una ventaja natural de este modelo es que no es tan dependiente de internet como la arquitectura actual de servidores distribuidos. Internet si es necesario para descargar siempre las últimas versiones de los perfiles de nodos vecinos o avisarles de un cambio en nuestro perfil. Pero, si internet estuvo activo hasta cierta hora tenemos la última versión de cada perfil hasta esa hora por lo que si internet dejara de funcionar nuestra aplicación nos seguiría mostrarnos información de los perfiles que nos interesan. De forma análoga se podría generar más contenido a nuestro perfil quedando almacenado en la base local. Al volver internet se produciría la sincronización periódica que mantiene las bases locales de los nodos vecinos actualizadas pero con un poco más de info a subir o a bajar por el tiempo que no hubo conexión..</w:t>
-      </w:r>
+          <w:b w:val="1"/>
+          <w:rtl w:val="0"/>
+        </w:rPr>
+        <w:t xml:space="preserve">Partimos de la base de que la aplicación Eagal que implica el dispositivo y la aplicación para Android trabajará con una red social que es donde se implementará esta solución</w:t>
+      </w:r>
+      <w:r>
+        <w:rPr>
+          <w:rtl w:val="0"/>
+        </w:rPr>
+        <w:br w:type="textWrapping"/>
+      </w:r>
+      <w:r>
+        <w:rPr>
+          <w:b w:val="1"/>
+          <w:rtl w:val="0"/>
+        </w:rPr>
+        <w:t xml:space="preserve">La integración de esta solución en la aplicación Eagal cumplirá el rol de “base de datos” y “medio de acceso a los datos”. Esto quiere decir que la red social de Eagal tomará su información de la base local del dispositivo y también de sus nodos vecinos por lo que se convierte en el proveedor de datos del sistema y a la vez que es el medio de almacenamiento.</w:t>
+      </w:r>
+      <w:r>
+        <w:rPr>
+          <w:rtl w:val="0"/>
+        </w:rPr>
+        <w:br w:type="textWrapping"/>
+      </w:r>
+      <w:r>
+        <w:rPr>
+          <w:rtl w:val="0"/>
+        </w:rPr>
+      </w:r>
+    </w:p>
+    <w:p>
+      <w:pPr>
+        <w:keepNext w:val="1"/>
+        <w:keepLines w:val="1"/>
+        <w:widowControl w:val="1"/>
+        <w:numPr>
+          <w:ilvl w:val="0"/>
+          <w:numId w:val="1"/>
+        </w:numPr>
+        <w:pBdr>
+          <w:top w:space="0" w:sz="0" w:val="nil"/>
+          <w:left w:space="0" w:sz="0" w:val="nil"/>
+          <w:bottom w:space="0" w:sz="0" w:val="nil"/>
+          <w:right w:space="0" w:sz="0" w:val="nil"/>
+          <w:between w:space="0" w:sz="0" w:val="nil"/>
+        </w:pBdr>
+        <w:shd w:fill="auto" w:val="clear"/>
+        <w:spacing w:after="0" w:before="0" w:line="240" w:lineRule="auto"/>
+        <w:ind w:left="425.19685039370086" w:right="0" w:hanging="360"/>
+        <w:contextualSpacing w:val="0"/>
+        <w:jc w:val="both"/>
+        <w:rPr>
+          <w:rFonts w:ascii="Times" w:cs="Times" w:eastAsia="Times" w:hAnsi="Times"/>
+          <w:b w:val="1"/>
+          <w:i w:val="0"/>
+          <w:smallCaps w:val="0"/>
+          <w:strike w:val="0"/>
+          <w:color w:val="000000"/>
+          <w:sz w:val="24"/>
+          <w:szCs w:val="24"/>
+          <w:u w:val="none"/>
+          <w:shd w:fill="auto" w:val="clear"/>
+        </w:rPr>
+      </w:pPr>
+      <w:r>
+        <w:rPr>
+          <w:rFonts w:ascii="Times" w:cs="Times" w:eastAsia="Times" w:hAnsi="Times"/>
+          <w:b w:val="1"/>
+          <w:i w:val="0"/>
+          <w:smallCaps w:val="0"/>
+          <w:strike w:val="0"/>
+          <w:color w:val="000000"/>
+          <w:sz w:val="24"/>
+          <w:szCs w:val="24"/>
+          <w:u w:val="none"/>
+          <w:shd w:fill="auto" w:val="clear"/>
+          <w:vertAlign w:val="baseline"/>
+          <w:rtl w:val="0"/>
+        </w:rPr>
+        <w:t xml:space="preserve">Explicación del algoritmo.</w:t>
+      </w:r>
+    </w:p>
+    <w:p>
+      <w:pPr>
+        <w:spacing w:before="0" w:lineRule="auto"/>
+        <w:ind w:firstLine="0"/>
+        <w:contextualSpacing w:val="0"/>
+        <w:rPr/>
+      </w:pPr>
+      <w:r>
+        <w:rPr>
+          <w:u w:val="single"/>
+          <w:rtl w:val="0"/>
+        </w:rPr>
+        <w:t xml:space="preserve">Ejemplo de búsqueda de un perfil</w:t>
+      </w:r>
+      <w:r>
+        <w:rPr>
+          <w:rtl w:val="0"/>
+        </w:rPr>
+      </w:r>
+    </w:p>
+    <w:p>
+      <w:pPr>
+        <w:spacing w:before="0" w:lineRule="auto"/>
+        <w:ind w:firstLine="0"/>
+        <w:contextualSpacing w:val="0"/>
+        <w:rPr>
+          <w:i w:val="1"/>
+          <w:sz w:val="18"/>
+          <w:szCs w:val="18"/>
+        </w:rPr>
+      </w:pPr>
+      <w:r>
+        <w:rPr>
+          <w:i w:val="1"/>
+          <w:sz w:val="18"/>
+          <w:szCs w:val="18"/>
+          <w:rtl w:val="0"/>
+        </w:rPr>
+        <w:t xml:space="preserve">Class Nodo {</w:t>
+      </w:r>
+    </w:p>
+    <w:p>
+      <w:pPr>
+        <w:spacing w:before="0" w:lineRule="auto"/>
+        <w:ind w:firstLine="0"/>
+        <w:contextualSpacing w:val="0"/>
+        <w:rPr>
+          <w:i w:val="1"/>
+          <w:sz w:val="18"/>
+          <w:szCs w:val="18"/>
+        </w:rPr>
+      </w:pPr>
+      <w:r>
+        <w:rPr>
+          <w:i w:val="1"/>
+          <w:sz w:val="18"/>
+          <w:szCs w:val="18"/>
+          <w:rtl w:val="0"/>
+        </w:rPr>
+        <w:t xml:space="preserve">Function BuscarPerfil(IdentificadorDePerfil) {</w:t>
+      </w:r>
+    </w:p>
+    <w:p>
+      <w:pPr>
+        <w:spacing w:before="0" w:lineRule="auto"/>
+        <w:ind w:firstLine="0"/>
+        <w:contextualSpacing w:val="0"/>
+        <w:rPr>
+          <w:i w:val="1"/>
+          <w:sz w:val="18"/>
+          <w:szCs w:val="18"/>
+        </w:rPr>
+      </w:pPr>
+      <w:r>
+        <w:rPr>
+          <w:i w:val="1"/>
+          <w:sz w:val="18"/>
+          <w:szCs w:val="18"/>
+          <w:rtl w:val="0"/>
+        </w:rPr>
+        <w:tab/>
+        <w:t xml:space="preserve">If(BaseDeDatosLocal.Existe(IdentificadorDePerfil))</w:t>
+      </w:r>
+    </w:p>
+    <w:p>
+      <w:pPr>
+        <w:spacing w:before="0" w:lineRule="auto"/>
+        <w:ind w:firstLine="0"/>
+        <w:contextualSpacing w:val="0"/>
+        <w:rPr>
+          <w:i w:val="1"/>
+          <w:sz w:val="18"/>
+          <w:szCs w:val="18"/>
+        </w:rPr>
+      </w:pPr>
+      <w:r>
+        <w:rPr>
+          <w:i w:val="1"/>
+          <w:sz w:val="18"/>
+          <w:szCs w:val="18"/>
+          <w:rtl w:val="0"/>
+        </w:rPr>
+        <w:tab/>
+        <w:tab/>
+        <w:t xml:space="preserve">Return BaseDeDatosLocal.BuscarYDevolver(IdentificadorDePerfil);</w:t>
+      </w:r>
+    </w:p>
+    <w:p>
+      <w:pPr>
+        <w:spacing w:before="0" w:lineRule="auto"/>
+        <w:ind w:firstLine="0"/>
+        <w:contextualSpacing w:val="0"/>
+        <w:rPr>
+          <w:i w:val="1"/>
+          <w:sz w:val="18"/>
+          <w:szCs w:val="18"/>
+        </w:rPr>
+      </w:pPr>
+      <w:r>
+        <w:rPr>
+          <w:rtl w:val="0"/>
+        </w:rPr>
+      </w:r>
+    </w:p>
+    <w:p>
+      <w:pPr>
+        <w:spacing w:before="0" w:lineRule="auto"/>
+        <w:ind w:firstLine="0"/>
+        <w:contextualSpacing w:val="0"/>
+        <w:rPr>
+          <w:i w:val="1"/>
+          <w:sz w:val="18"/>
+          <w:szCs w:val="18"/>
+        </w:rPr>
+      </w:pPr>
+      <w:r>
+        <w:rPr>
+          <w:i w:val="1"/>
+          <w:sz w:val="18"/>
+          <w:szCs w:val="18"/>
+          <w:rtl w:val="0"/>
+        </w:rPr>
+        <w:tab/>
+        <w:t xml:space="preserve">//Si no esta localmente consulto a todos mis vecinos.</w:t>
+      </w:r>
+    </w:p>
+    <w:p>
+      <w:pPr>
+        <w:spacing w:before="0" w:lineRule="auto"/>
+        <w:ind w:firstLine="0"/>
+        <w:contextualSpacing w:val="0"/>
+        <w:rPr>
+          <w:i w:val="1"/>
+          <w:sz w:val="18"/>
+          <w:szCs w:val="18"/>
+        </w:rPr>
+      </w:pPr>
+      <w:r>
+        <w:rPr>
+          <w:i w:val="1"/>
+          <w:sz w:val="18"/>
+          <w:szCs w:val="18"/>
+          <w:rtl w:val="0"/>
+        </w:rPr>
+        <w:tab/>
+        <w:t xml:space="preserve">While(NodosVecinos.HaySiguiente()) {</w:t>
+      </w:r>
+    </w:p>
+    <w:p>
+      <w:pPr>
+        <w:spacing w:before="0" w:lineRule="auto"/>
+        <w:ind w:firstLine="0"/>
+        <w:contextualSpacing w:val="0"/>
+        <w:rPr>
+          <w:i w:val="1"/>
+          <w:sz w:val="18"/>
+          <w:szCs w:val="18"/>
+        </w:rPr>
+      </w:pPr>
+      <w:r>
+        <w:rPr>
+          <w:i w:val="1"/>
+          <w:sz w:val="18"/>
+          <w:szCs w:val="18"/>
+          <w:rtl w:val="0"/>
+        </w:rPr>
+        <w:tab/>
+        <w:tab/>
+        <w:t xml:space="preserve">Nodo nodo = NodosVecinos.Siguiente();</w:t>
+      </w:r>
+    </w:p>
+    <w:p>
+      <w:pPr>
+        <w:spacing w:before="0" w:lineRule="auto"/>
+        <w:ind w:firstLine="0"/>
+        <w:contextualSpacing w:val="0"/>
+        <w:rPr>
+          <w:i w:val="1"/>
+          <w:sz w:val="18"/>
+          <w:szCs w:val="18"/>
+        </w:rPr>
+      </w:pPr>
+      <w:r>
+        <w:rPr>
+          <w:i w:val="1"/>
+          <w:sz w:val="18"/>
+          <w:szCs w:val="18"/>
+          <w:rtl w:val="0"/>
+        </w:rPr>
+        <w:tab/>
+        <w:tab/>
+        <w:t xml:space="preserve">If(nodo.Existe(IdentificadorDePerfil))</w:t>
+      </w:r>
+    </w:p>
+    <w:p>
+      <w:pPr>
+        <w:spacing w:before="0" w:lineRule="auto"/>
+        <w:ind w:firstLine="0"/>
+        <w:contextualSpacing w:val="0"/>
+        <w:rPr>
+          <w:i w:val="1"/>
+          <w:sz w:val="18"/>
+          <w:szCs w:val="18"/>
+        </w:rPr>
+      </w:pPr>
+      <w:r>
+        <w:rPr>
+          <w:i w:val="1"/>
+          <w:sz w:val="18"/>
+          <w:szCs w:val="18"/>
+          <w:rtl w:val="0"/>
+        </w:rPr>
+        <w:tab/>
+        <w:tab/>
+        <w:tab/>
+        <w:t xml:space="preserve">Return nodo.BuscarYDevolver(IdentificadorDePerfil);</w:t>
+      </w:r>
+    </w:p>
+    <w:p>
+      <w:pPr>
+        <w:spacing w:before="0" w:lineRule="auto"/>
+        <w:ind w:firstLine="720"/>
+        <w:contextualSpacing w:val="0"/>
+        <w:rPr>
+          <w:i w:val="1"/>
+          <w:sz w:val="18"/>
+          <w:szCs w:val="18"/>
+        </w:rPr>
+      </w:pPr>
+      <w:r>
+        <w:rPr>
+          <w:i w:val="1"/>
+          <w:sz w:val="18"/>
+          <w:szCs w:val="18"/>
+          <w:rtl w:val="0"/>
+        </w:rPr>
+        <w:t xml:space="preserve">}</w:t>
+      </w:r>
+    </w:p>
+    <w:p>
+      <w:pPr>
+        <w:spacing w:before="0" w:lineRule="auto"/>
+        <w:ind w:firstLine="720"/>
+        <w:contextualSpacing w:val="0"/>
+        <w:rPr>
+          <w:i w:val="1"/>
+          <w:sz w:val="18"/>
+          <w:szCs w:val="18"/>
+        </w:rPr>
+      </w:pPr>
+      <w:r>
+        <w:rPr>
+          <w:rtl w:val="0"/>
+        </w:rPr>
+      </w:r>
+    </w:p>
+    <w:p>
+      <w:pPr>
+        <w:spacing w:before="0" w:lineRule="auto"/>
+        <w:ind w:firstLine="720"/>
+        <w:contextualSpacing w:val="0"/>
+        <w:rPr>
+          <w:i w:val="1"/>
+          <w:sz w:val="18"/>
+          <w:szCs w:val="18"/>
+        </w:rPr>
+      </w:pPr>
+      <w:r>
+        <w:rPr>
+          <w:i w:val="1"/>
+          <w:sz w:val="18"/>
+          <w:szCs w:val="18"/>
+          <w:rtl w:val="0"/>
+        </w:rPr>
+        <w:t xml:space="preserve">//Si no está en mis nodos vecinos voy a sus vecinos</w:t>
+      </w:r>
+    </w:p>
+    <w:p>
+      <w:pPr>
+        <w:spacing w:before="0" w:lineRule="auto"/>
+        <w:ind w:firstLine="720"/>
+        <w:contextualSpacing w:val="0"/>
+        <w:rPr>
+          <w:i w:val="1"/>
+          <w:sz w:val="18"/>
+          <w:szCs w:val="18"/>
+        </w:rPr>
+      </w:pPr>
+      <w:r>
+        <w:rPr>
+          <w:i w:val="1"/>
+          <w:sz w:val="18"/>
+          <w:szCs w:val="18"/>
+          <w:rtl w:val="0"/>
+        </w:rPr>
+        <w:t xml:space="preserve">While(NodosVecinos.HaySiguiente()) {</w:t>
+      </w:r>
+    </w:p>
+    <w:p>
+      <w:pPr>
+        <w:spacing w:before="0" w:lineRule="auto"/>
+        <w:ind w:firstLine="0"/>
+        <w:contextualSpacing w:val="0"/>
+        <w:rPr>
+          <w:i w:val="1"/>
+          <w:sz w:val="18"/>
+          <w:szCs w:val="18"/>
+        </w:rPr>
+      </w:pPr>
+      <w:r>
+        <w:rPr>
+          <w:i w:val="1"/>
+          <w:sz w:val="18"/>
+          <w:szCs w:val="18"/>
+          <w:rtl w:val="0"/>
+        </w:rPr>
+        <w:tab/>
+        <w:tab/>
+        <w:t xml:space="preserve">Nodo nodo = NodosVecinos.Siguiente();</w:t>
+      </w:r>
+    </w:p>
+    <w:p>
+      <w:pPr>
+        <w:spacing w:before="0" w:lineRule="auto"/>
+        <w:ind w:firstLine="0"/>
+        <w:contextualSpacing w:val="0"/>
+        <w:rPr>
+          <w:i w:val="1"/>
+          <w:sz w:val="18"/>
+          <w:szCs w:val="18"/>
+        </w:rPr>
+      </w:pPr>
+      <w:r>
+        <w:rPr>
+          <w:i w:val="1"/>
+          <w:sz w:val="18"/>
+          <w:szCs w:val="18"/>
+          <w:rtl w:val="0"/>
+        </w:rPr>
+        <w:tab/>
+        <w:tab/>
+        <w:t xml:space="preserve">If(nodo.ExisteEnTusVecinos(IdentificadorDePerfil))</w:t>
+      </w:r>
+    </w:p>
+    <w:p>
+      <w:pPr>
+        <w:spacing w:before="0" w:lineRule="auto"/>
+        <w:ind w:right="-298.34645669291376" w:firstLine="0"/>
+        <w:contextualSpacing w:val="0"/>
+        <w:rPr>
+          <w:i w:val="1"/>
+          <w:sz w:val="18"/>
+          <w:szCs w:val="18"/>
+        </w:rPr>
+      </w:pPr>
+      <w:r>
+        <w:rPr>
+          <w:i w:val="1"/>
+          <w:sz w:val="18"/>
+          <w:szCs w:val="18"/>
+          <w:rtl w:val="0"/>
+        </w:rPr>
+        <w:tab/>
+        <w:tab/>
+        <w:tab/>
+        <w:t xml:space="preserve">Return nodo.BuscarEnTusVecinosYDevolver(IdentificadorDePerfil);</w:t>
+      </w:r>
+    </w:p>
+    <w:p>
+      <w:pPr>
+        <w:spacing w:before="0" w:lineRule="auto"/>
+        <w:ind w:firstLine="720"/>
+        <w:contextualSpacing w:val="0"/>
+        <w:rPr>
+          <w:i w:val="1"/>
+          <w:sz w:val="18"/>
+          <w:szCs w:val="18"/>
+        </w:rPr>
+      </w:pPr>
+      <w:r>
+        <w:rPr>
+          <w:i w:val="1"/>
+          <w:sz w:val="18"/>
+          <w:szCs w:val="18"/>
+          <w:rtl w:val="0"/>
+        </w:rPr>
+        <w:t xml:space="preserve">}</w:t>
+      </w:r>
+    </w:p>
+    <w:p>
+      <w:pPr>
+        <w:spacing w:before="0" w:lineRule="auto"/>
+        <w:ind w:left="0" w:firstLine="0"/>
+        <w:contextualSpacing w:val="0"/>
+        <w:rPr>
+          <w:i w:val="1"/>
+          <w:sz w:val="18"/>
+          <w:szCs w:val="18"/>
+        </w:rPr>
+      </w:pPr>
+      <w:r>
+        <w:rPr>
+          <w:i w:val="1"/>
+          <w:sz w:val="18"/>
+          <w:szCs w:val="18"/>
+          <w:rtl w:val="0"/>
+        </w:rPr>
+        <w:t xml:space="preserve">}</w:t>
+      </w:r>
+    </w:p>
+    <w:p>
+      <w:pPr>
+        <w:spacing w:before="0" w:lineRule="auto"/>
+        <w:ind w:left="0" w:firstLine="0"/>
+        <w:contextualSpacing w:val="0"/>
+        <w:rPr>
+          <w:i w:val="1"/>
+          <w:sz w:val="18"/>
+          <w:szCs w:val="18"/>
+        </w:rPr>
+      </w:pPr>
+      <w:r>
+        <w:rPr>
+          <w:rtl w:val="0"/>
+        </w:rPr>
+      </w:r>
+    </w:p>
+    <w:p>
+      <w:pPr>
+        <w:spacing w:before="0" w:lineRule="auto"/>
+        <w:ind w:left="0" w:firstLine="0"/>
+        <w:contextualSpacing w:val="0"/>
+        <w:rPr/>
+      </w:pPr>
+      <w:r>
+        <w:rPr>
+          <w:u w:val="single"/>
+          <w:rtl w:val="0"/>
+        </w:rPr>
+        <w:t xml:space="preserve">Ejemplo envío una actualización de mi perfil a mis vecinos</w:t>
+      </w:r>
+      <w:r>
+        <w:rPr>
+          <w:rtl w:val="0"/>
+        </w:rPr>
+      </w:r>
+    </w:p>
+    <w:p>
+      <w:pPr>
+        <w:ind w:firstLine="0"/>
+        <w:contextualSpacing w:val="0"/>
+        <w:rPr>
+          <w:i w:val="1"/>
+          <w:sz w:val="18"/>
+          <w:szCs w:val="18"/>
+        </w:rPr>
+      </w:pPr>
+      <w:r>
+        <w:rPr>
+          <w:i w:val="1"/>
+          <w:sz w:val="18"/>
+          <w:szCs w:val="18"/>
+          <w:rtl w:val="0"/>
+        </w:rPr>
+        <w:t xml:space="preserve">Function EnviarActualizacionAMisVecinos(Perfil) {</w:t>
+      </w:r>
+    </w:p>
+    <w:p>
+      <w:pPr>
+        <w:ind w:firstLine="0"/>
+        <w:contextualSpacing w:val="0"/>
+        <w:rPr>
+          <w:i w:val="1"/>
+          <w:sz w:val="18"/>
+          <w:szCs w:val="18"/>
+        </w:rPr>
+      </w:pPr>
+      <w:r>
+        <w:rPr>
+          <w:i w:val="1"/>
+          <w:sz w:val="18"/>
+          <w:szCs w:val="18"/>
+          <w:rtl w:val="0"/>
+        </w:rPr>
+        <w:tab/>
+        <w:t xml:space="preserve">While(NodosVecinos.HaySiguiente()) {</w:t>
+      </w:r>
+    </w:p>
+    <w:p>
+      <w:pPr>
+        <w:ind w:firstLine="0"/>
+        <w:contextualSpacing w:val="0"/>
+        <w:rPr>
+          <w:i w:val="1"/>
+          <w:sz w:val="18"/>
+          <w:szCs w:val="18"/>
+        </w:rPr>
+      </w:pPr>
+      <w:r>
+        <w:rPr>
+          <w:i w:val="1"/>
+          <w:sz w:val="18"/>
+          <w:szCs w:val="18"/>
+          <w:rtl w:val="0"/>
+        </w:rPr>
+        <w:tab/>
+        <w:tab/>
+        <w:t xml:space="preserve">Nodo nodo = NodosVecinos.Siguiente();</w:t>
+      </w:r>
+    </w:p>
+    <w:p>
+      <w:pPr>
+        <w:ind w:firstLine="0"/>
+        <w:contextualSpacing w:val="0"/>
+        <w:rPr>
+          <w:i w:val="1"/>
+          <w:sz w:val="18"/>
+          <w:szCs w:val="18"/>
+        </w:rPr>
+      </w:pPr>
+      <w:r>
+        <w:rPr>
+          <w:i w:val="1"/>
+          <w:sz w:val="18"/>
+          <w:szCs w:val="18"/>
+          <w:rtl w:val="0"/>
+        </w:rPr>
+        <w:tab/>
+        <w:tab/>
+        <w:t xml:space="preserve">nodo.EnviarActualizacion(Perfil);</w:t>
+      </w:r>
+    </w:p>
+    <w:p>
+      <w:pPr>
+        <w:ind w:firstLine="0"/>
+        <w:contextualSpacing w:val="0"/>
+        <w:rPr>
+          <w:i w:val="1"/>
+          <w:sz w:val="18"/>
+          <w:szCs w:val="18"/>
+        </w:rPr>
+      </w:pPr>
+      <w:r>
+        <w:rPr>
+          <w:i w:val="1"/>
+          <w:sz w:val="18"/>
+          <w:szCs w:val="18"/>
+          <w:rtl w:val="0"/>
+        </w:rPr>
+        <w:tab/>
+        <w:t xml:space="preserve">}</w:t>
+      </w:r>
+    </w:p>
+    <w:p>
+      <w:pPr>
+        <w:ind w:firstLine="0"/>
+        <w:contextualSpacing w:val="0"/>
+        <w:rPr>
+          <w:i w:val="1"/>
+          <w:sz w:val="18"/>
+          <w:szCs w:val="18"/>
+        </w:rPr>
+      </w:pPr>
+      <w:r>
+        <w:rPr>
+          <w:i w:val="1"/>
+          <w:sz w:val="18"/>
+          <w:szCs w:val="18"/>
+          <w:rtl w:val="0"/>
+        </w:rPr>
+        <w:t xml:space="preserve">}</w:t>
+      </w:r>
+    </w:p>
+    <w:p>
+      <w:pPr>
+        <w:ind w:firstLine="0"/>
+        <w:contextualSpacing w:val="0"/>
+        <w:rPr>
+          <w:i w:val="1"/>
+          <w:sz w:val="18"/>
+          <w:szCs w:val="18"/>
+        </w:rPr>
+      </w:pPr>
+      <w:r>
+        <w:rPr>
+          <w:rtl w:val="0"/>
+        </w:rPr>
+      </w:r>
+    </w:p>
+    <w:p>
+      <w:pPr>
+        <w:ind w:firstLine="0"/>
+        <w:contextualSpacing w:val="0"/>
+        <w:rPr>
+          <w:u w:val="single"/>
+        </w:rPr>
+      </w:pPr>
+      <w:r>
+        <w:rPr>
+          <w:u w:val="single"/>
+          <w:rtl w:val="0"/>
+        </w:rPr>
+        <w:t xml:space="preserve">Ejemplo me envían una actualización de perfil</w:t>
+      </w:r>
+    </w:p>
+    <w:p>
+      <w:pPr>
+        <w:ind w:firstLine="0"/>
+        <w:contextualSpacing w:val="0"/>
+        <w:rPr>
+          <w:i w:val="1"/>
+          <w:sz w:val="18"/>
+          <w:szCs w:val="18"/>
+        </w:rPr>
+      </w:pPr>
+      <w:r>
+        <w:rPr>
+          <w:i w:val="1"/>
+          <w:sz w:val="18"/>
+          <w:szCs w:val="18"/>
+          <w:rtl w:val="0"/>
+        </w:rPr>
+        <w:t xml:space="preserve">Function GuardarActu(Perfil) {</w:t>
+      </w:r>
+    </w:p>
+    <w:p>
+      <w:pPr>
+        <w:ind w:firstLine="0"/>
+        <w:contextualSpacing w:val="0"/>
+        <w:rPr>
+          <w:i w:val="1"/>
+          <w:sz w:val="18"/>
+          <w:szCs w:val="18"/>
+        </w:rPr>
+      </w:pPr>
+      <w:r>
+        <w:rPr>
+          <w:i w:val="1"/>
+          <w:sz w:val="18"/>
+          <w:szCs w:val="18"/>
+          <w:rtl w:val="0"/>
+        </w:rPr>
+        <w:tab/>
+        <w:t xml:space="preserve">BaseDeDatosLocal.Guardar(Perfil);</w:t>
+      </w:r>
+    </w:p>
+    <w:p>
+      <w:pPr>
+        <w:ind w:firstLine="0"/>
+        <w:contextualSpacing w:val="0"/>
+        <w:rPr>
+          <w:i w:val="1"/>
+          <w:sz w:val="18"/>
+          <w:szCs w:val="18"/>
+        </w:rPr>
+      </w:pPr>
+      <w:r>
+        <w:rPr>
+          <w:i w:val="1"/>
+          <w:sz w:val="18"/>
+          <w:szCs w:val="18"/>
+          <w:rtl w:val="0"/>
+        </w:rPr>
+        <w:tab/>
+        <w:t xml:space="preserve">Return OK;</w:t>
+      </w:r>
+    </w:p>
+    <w:p>
+      <w:pPr>
+        <w:ind w:firstLine="0"/>
+        <w:contextualSpacing w:val="0"/>
+        <w:rPr/>
+      </w:pPr>
+      <w:r>
+        <w:rPr>
+          <w:i w:val="1"/>
+          <w:sz w:val="18"/>
+          <w:szCs w:val="18"/>
+          <w:rtl w:val="0"/>
+        </w:rPr>
+        <w:t xml:space="preserve">}</w:t>
+      </w:r>
+      <w:r>
+        <w:rPr>
+          <w:rtl w:val="0"/>
+        </w:rPr>
+      </w:r>
+    </w:p>
+    <w:p>
+      <w:pPr>
+        <w:ind w:firstLine="0"/>
+        <w:contextualSpacing w:val="0"/>
+        <w:rPr>
+          <w:i w:val="1"/>
+          <w:sz w:val="18"/>
+          <w:szCs w:val="18"/>
+        </w:rPr>
+      </w:pPr>
+      <w:r>
+        <w:rPr>
+          <w:i w:val="1"/>
+          <w:sz w:val="18"/>
+          <w:szCs w:val="18"/>
+          <w:rtl w:val="0"/>
+        </w:rPr>
+        <w:t xml:space="preserve">}</w:t>
+      </w:r>
+    </w:p>
+    <w:p>
+      <w:pPr>
+        <w:ind w:firstLine="0"/>
+        <w:contextualSpacing w:val="0"/>
+        <w:rPr>
+          <w:i w:val="1"/>
+          <w:sz w:val="18"/>
+          <w:szCs w:val="18"/>
+        </w:rPr>
+      </w:pPr>
+      <w:r>
+        <w:rPr>
+          <w:rtl w:val="0"/>
+        </w:rPr>
+      </w:r>
+    </w:p>
+    <w:p>
+      <w:pPr>
+        <w:spacing w:before="0" w:lineRule="auto"/>
+        <w:ind w:left="0" w:firstLine="0"/>
+        <w:contextualSpacing w:val="0"/>
+        <w:rPr>
+          <w:i w:val="1"/>
+          <w:sz w:val="18"/>
+          <w:szCs w:val="18"/>
+        </w:rPr>
+      </w:pPr>
+      <w:r>
+        <w:rPr>
+          <w:i w:val="1"/>
+          <w:sz w:val="18"/>
+          <w:szCs w:val="18"/>
+          <w:rtl w:val="0"/>
+        </w:rPr>
+        <w:t xml:space="preserve">Class Vecino extends Nodo {</w:t>
+      </w:r>
+    </w:p>
+    <w:p>
+      <w:pPr>
+        <w:spacing w:before="0" w:lineRule="auto"/>
+        <w:ind w:left="0" w:firstLine="0"/>
+        <w:contextualSpacing w:val="0"/>
+        <w:rPr>
+          <w:i w:val="1"/>
+          <w:sz w:val="18"/>
+          <w:szCs w:val="18"/>
+        </w:rPr>
+      </w:pPr>
+      <w:r>
+        <w:rPr>
+          <w:i w:val="1"/>
+          <w:sz w:val="18"/>
+          <w:szCs w:val="18"/>
+          <w:rtl w:val="0"/>
+        </w:rPr>
+        <w:tab/>
+        <w:t xml:space="preserve">Declare NodoId;</w:t>
+      </w:r>
+    </w:p>
+    <w:p>
+      <w:pPr>
+        <w:spacing w:before="0" w:lineRule="auto"/>
+        <w:ind w:left="0" w:firstLine="0"/>
+        <w:contextualSpacing w:val="0"/>
+        <w:rPr>
+          <w:i w:val="1"/>
+          <w:sz w:val="18"/>
+          <w:szCs w:val="18"/>
+        </w:rPr>
+      </w:pPr>
+      <w:r>
+        <w:rPr>
+          <w:rtl w:val="0"/>
+        </w:rPr>
+      </w:r>
+    </w:p>
+    <w:p>
+      <w:pPr>
+        <w:spacing w:before="0" w:lineRule="auto"/>
+        <w:ind w:left="0" w:firstLine="0"/>
+        <w:contextualSpacing w:val="0"/>
+        <w:rPr>
+          <w:i w:val="1"/>
+          <w:sz w:val="18"/>
+          <w:szCs w:val="18"/>
+        </w:rPr>
+      </w:pPr>
+      <w:r>
+        <w:rPr>
+          <w:i w:val="1"/>
+          <w:sz w:val="18"/>
+          <w:szCs w:val="18"/>
+          <w:rtl w:val="0"/>
+        </w:rPr>
+        <w:tab/>
+        <w:t xml:space="preserve">Function Existe(IdentificadorDePerfil){</w:t>
+      </w:r>
+    </w:p>
+    <w:p>
+      <w:pPr>
+        <w:ind w:firstLine="0"/>
+        <w:contextualSpacing w:val="0"/>
+        <w:rPr>
+          <w:i w:val="1"/>
+          <w:sz w:val="18"/>
+          <w:szCs w:val="18"/>
+        </w:rPr>
+      </w:pPr>
+      <w:r>
+        <w:rPr>
+          <w:i w:val="1"/>
+          <w:sz w:val="18"/>
+          <w:szCs w:val="18"/>
+          <w:rtl w:val="0"/>
+        </w:rPr>
+        <w:tab/>
+        <w:tab/>
+        <w:t xml:space="preserve">Declare  TaskId = 1; //Búsqueda de perfil en el nodo.</w:t>
+      </w:r>
+    </w:p>
+    <w:p>
+      <w:pPr>
+        <w:ind w:firstLine="0"/>
+        <w:contextualSpacing w:val="0"/>
+        <w:rPr>
+          <w:i w:val="1"/>
+          <w:sz w:val="18"/>
+          <w:szCs w:val="18"/>
+        </w:rPr>
+      </w:pPr>
+      <w:r>
+        <w:rPr>
+          <w:i w:val="1"/>
+          <w:sz w:val="18"/>
+          <w:szCs w:val="18"/>
+          <w:rtl w:val="0"/>
+        </w:rPr>
+        <w:tab/>
+        <w:tab/>
+        <w:t xml:space="preserve">return MPI.Do(THISNODEID, NodoId, TaskId, IdentificadorDePerfil);</w:t>
+      </w:r>
+    </w:p>
+    <w:p>
+      <w:pPr>
+        <w:spacing w:before="0" w:lineRule="auto"/>
+        <w:ind w:left="0" w:firstLine="0"/>
+        <w:contextualSpacing w:val="0"/>
+        <w:rPr>
+          <w:i w:val="1"/>
+          <w:sz w:val="18"/>
+          <w:szCs w:val="18"/>
+        </w:rPr>
+      </w:pPr>
+      <w:r>
+        <w:rPr>
+          <w:i w:val="1"/>
+          <w:sz w:val="18"/>
+          <w:szCs w:val="18"/>
+          <w:rtl w:val="0"/>
+        </w:rPr>
+        <w:tab/>
+        <w:t xml:space="preserve">}</w:t>
+      </w:r>
+    </w:p>
+    <w:p>
+      <w:pPr>
+        <w:spacing w:before="0" w:lineRule="auto"/>
+        <w:ind w:left="0" w:firstLine="0"/>
+        <w:contextualSpacing w:val="0"/>
+        <w:rPr>
+          <w:i w:val="1"/>
+          <w:sz w:val="18"/>
+          <w:szCs w:val="18"/>
+        </w:rPr>
+      </w:pPr>
+      <w:r>
+        <w:rPr>
+          <w:i w:val="1"/>
+          <w:sz w:val="18"/>
+          <w:szCs w:val="18"/>
+          <w:rtl w:val="0"/>
+        </w:rPr>
+        <w:tab/>
+        <w:t xml:space="preserve">Function EnviarActualizacion(Perfil){</w:t>
+      </w:r>
+    </w:p>
+    <w:p>
+      <w:pPr>
+        <w:ind w:firstLine="0"/>
+        <w:contextualSpacing w:val="0"/>
+        <w:rPr>
+          <w:i w:val="1"/>
+          <w:sz w:val="18"/>
+          <w:szCs w:val="18"/>
+        </w:rPr>
+      </w:pPr>
+      <w:r>
+        <w:rPr>
+          <w:i w:val="1"/>
+          <w:sz w:val="18"/>
+          <w:szCs w:val="18"/>
+          <w:rtl w:val="0"/>
+        </w:rPr>
+        <w:tab/>
+        <w:tab/>
+        <w:t xml:space="preserve">Declare  TaskId = 2; //Enviar mi actualización de perfil al nodo.</w:t>
+      </w:r>
+    </w:p>
+    <w:p>
+      <w:pPr>
+        <w:ind w:firstLine="0"/>
+        <w:contextualSpacing w:val="0"/>
+        <w:rPr>
+          <w:i w:val="1"/>
+          <w:sz w:val="18"/>
+          <w:szCs w:val="18"/>
+        </w:rPr>
+      </w:pPr>
+      <w:r>
+        <w:rPr>
+          <w:i w:val="1"/>
+          <w:sz w:val="18"/>
+          <w:szCs w:val="18"/>
+          <w:rtl w:val="0"/>
+        </w:rPr>
+        <w:tab/>
+        <w:tab/>
+        <w:t xml:space="preserve">return MPI.Do(THISNODEID, </w:t>
+      </w:r>
+      <w:r>
+        <w:rPr>
+          <w:i w:val="1"/>
+          <w:sz w:val="18"/>
+          <w:szCs w:val="18"/>
+          <w:rtl w:val="0"/>
+        </w:rPr>
+        <w:t xml:space="preserve">NodoId</w:t>
+      </w:r>
+      <w:r>
+        <w:rPr>
+          <w:i w:val="1"/>
+          <w:sz w:val="18"/>
+          <w:szCs w:val="18"/>
+          <w:rtl w:val="0"/>
+        </w:rPr>
+        <w:t xml:space="preserve">, TaskId, Perfil);</w:t>
+      </w:r>
+    </w:p>
+    <w:p>
+      <w:pPr>
+        <w:ind w:firstLine="0"/>
+        <w:contextualSpacing w:val="0"/>
+        <w:rPr>
+          <w:i w:val="1"/>
+          <w:sz w:val="18"/>
+          <w:szCs w:val="18"/>
+        </w:rPr>
+      </w:pPr>
+      <w:r>
+        <w:rPr>
+          <w:i w:val="1"/>
+          <w:sz w:val="18"/>
+          <w:szCs w:val="18"/>
+          <w:rtl w:val="0"/>
+        </w:rPr>
+        <w:tab/>
+        <w:t xml:space="preserve">}</w:t>
+      </w:r>
+    </w:p>
+    <w:p>
+      <w:pPr>
+        <w:spacing w:before="0" w:lineRule="auto"/>
+        <w:ind w:left="0" w:firstLine="0"/>
+        <w:contextualSpacing w:val="0"/>
+        <w:rPr>
+          <w:i w:val="1"/>
+          <w:sz w:val="18"/>
+          <w:szCs w:val="18"/>
+        </w:rPr>
+      </w:pPr>
+      <w:r>
+        <w:rPr>
+          <w:i w:val="1"/>
+          <w:sz w:val="18"/>
+          <w:szCs w:val="18"/>
+          <w:rtl w:val="0"/>
+        </w:rPr>
+        <w:t xml:space="preserve">}</w:t>
+      </w:r>
+    </w:p>
+    <w:p>
+      <w:pPr>
+        <w:spacing w:before="0" w:lineRule="auto"/>
+        <w:ind w:left="0" w:firstLine="0"/>
+        <w:contextualSpacing w:val="0"/>
+        <w:rPr>
+          <w:i w:val="1"/>
+          <w:sz w:val="18"/>
+          <w:szCs w:val="18"/>
+        </w:rPr>
+      </w:pPr>
+      <w:r>
+        <w:rPr>
+          <w:rtl w:val="0"/>
+        </w:rPr>
+      </w:r>
+    </w:p>
+    <w:p>
+      <w:pPr>
+        <w:spacing w:before="0" w:lineRule="auto"/>
+        <w:ind w:left="0" w:firstLine="0"/>
+        <w:contextualSpacing w:val="0"/>
+        <w:rPr>
+          <w:i w:val="1"/>
+          <w:sz w:val="18"/>
+          <w:szCs w:val="18"/>
+        </w:rPr>
+      </w:pPr>
+      <w:r>
+        <w:rPr>
+          <w:i w:val="1"/>
+          <w:sz w:val="18"/>
+          <w:szCs w:val="18"/>
+          <w:rtl w:val="0"/>
+        </w:rPr>
+        <w:t xml:space="preserve">Class MPI {</w:t>
+      </w:r>
+    </w:p>
+    <w:p>
+      <w:pPr>
+        <w:ind w:firstLine="0"/>
+        <w:contextualSpacing w:val="0"/>
+        <w:rPr>
+          <w:i w:val="1"/>
+          <w:sz w:val="18"/>
+          <w:szCs w:val="18"/>
+        </w:rPr>
+      </w:pPr>
+      <w:r>
+        <w:rPr>
+          <w:i w:val="1"/>
+          <w:sz w:val="18"/>
+          <w:szCs w:val="18"/>
+          <w:rtl w:val="0"/>
+        </w:rPr>
+        <w:tab/>
+        <w:t xml:space="preserve">Function Do(fromNodoId</w:t>
+      </w:r>
+      <w:r>
+        <w:rPr>
+          <w:b w:val="1"/>
+          <w:i w:val="1"/>
+          <w:sz w:val="18"/>
+          <w:szCs w:val="18"/>
+          <w:rtl w:val="0"/>
+        </w:rPr>
+        <w:t xml:space="preserve">, </w:t>
+      </w:r>
+      <w:r>
+        <w:rPr>
+          <w:i w:val="1"/>
+          <w:sz w:val="18"/>
+          <w:szCs w:val="18"/>
+          <w:rtl w:val="0"/>
+        </w:rPr>
+        <w:t xml:space="preserve">nodoId, TaskId, Args){</w:t>
+      </w:r>
+    </w:p>
+    <w:p>
+      <w:pPr>
+        <w:ind w:firstLine="0"/>
+        <w:contextualSpacing w:val="0"/>
+        <w:rPr>
+          <w:i w:val="1"/>
+          <w:sz w:val="18"/>
+          <w:szCs w:val="18"/>
+        </w:rPr>
+      </w:pPr>
+      <w:r>
+        <w:rPr>
+          <w:i w:val="1"/>
+          <w:sz w:val="18"/>
+          <w:szCs w:val="18"/>
+          <w:rtl w:val="0"/>
+        </w:rPr>
+        <w:tab/>
+        <w:tab/>
+        <w:t xml:space="preserve">Declare respuesta;</w:t>
+      </w:r>
+    </w:p>
+    <w:p>
+      <w:pPr>
+        <w:ind w:firstLine="0"/>
+        <w:contextualSpacing w:val="0"/>
+        <w:rPr>
+          <w:i w:val="1"/>
+          <w:sz w:val="18"/>
+          <w:szCs w:val="18"/>
+        </w:rPr>
+      </w:pPr>
+      <w:r>
+        <w:rPr>
+          <w:i w:val="1"/>
+          <w:sz w:val="18"/>
+          <w:szCs w:val="18"/>
+          <w:rtl w:val="0"/>
+        </w:rPr>
+        <w:tab/>
+        <w:tab/>
+      </w:r>
+    </w:p>
+    <w:p>
+      <w:pPr>
+        <w:ind w:firstLine="0"/>
+        <w:contextualSpacing w:val="0"/>
+        <w:rPr>
+          <w:b w:val="1"/>
+          <w:i w:val="1"/>
+          <w:sz w:val="18"/>
+          <w:szCs w:val="18"/>
+        </w:rPr>
+      </w:pPr>
+      <w:r>
+        <w:rPr>
+          <w:b w:val="1"/>
+          <w:i w:val="1"/>
+          <w:sz w:val="18"/>
+          <w:szCs w:val="18"/>
+          <w:rtl w:val="0"/>
+        </w:rPr>
+        <w:tab/>
+        <w:tab/>
+        <w:t xml:space="preserve">MPI_Init();</w:t>
+      </w:r>
+    </w:p>
+    <w:p>
+      <w:pPr>
+        <w:ind w:firstLine="0"/>
+        <w:contextualSpacing w:val="0"/>
+        <w:rPr>
+          <w:b w:val="1"/>
+          <w:i w:val="1"/>
+          <w:sz w:val="18"/>
+          <w:szCs w:val="18"/>
+        </w:rPr>
+      </w:pPr>
+      <w:r>
+        <w:rPr>
+          <w:b w:val="1"/>
+          <w:i w:val="1"/>
+          <w:sz w:val="18"/>
+          <w:szCs w:val="18"/>
+          <w:rtl w:val="0"/>
+        </w:rPr>
+        <w:tab/>
+        <w:tab/>
+        <w:t xml:space="preserve">MPI_Send(fromNodoId, nodoId, TaskId, Args);</w:t>
+      </w:r>
+    </w:p>
+    <w:p>
+      <w:pPr>
+        <w:ind w:firstLine="0"/>
+        <w:contextualSpacing w:val="0"/>
+        <w:rPr>
+          <w:b w:val="1"/>
+          <w:i w:val="1"/>
+          <w:sz w:val="18"/>
+          <w:szCs w:val="18"/>
+        </w:rPr>
+      </w:pPr>
+      <w:r>
+        <w:rPr>
+          <w:b w:val="1"/>
+          <w:i w:val="1"/>
+          <w:sz w:val="18"/>
+          <w:szCs w:val="18"/>
+          <w:rtl w:val="0"/>
+        </w:rPr>
+        <w:tab/>
+        <w:tab/>
+        <w:t xml:space="preserve">MPI_Recv(respuesta);</w:t>
+      </w:r>
+    </w:p>
+    <w:p>
+      <w:pPr>
+        <w:ind w:firstLine="0"/>
+        <w:contextualSpacing w:val="0"/>
+        <w:rPr>
+          <w:b w:val="1"/>
+          <w:i w:val="1"/>
+          <w:sz w:val="18"/>
+          <w:szCs w:val="18"/>
+        </w:rPr>
+      </w:pPr>
+      <w:r>
+        <w:rPr>
+          <w:b w:val="1"/>
+          <w:i w:val="1"/>
+          <w:sz w:val="18"/>
+          <w:szCs w:val="18"/>
+          <w:rtl w:val="0"/>
+        </w:rPr>
+        <w:tab/>
+        <w:tab/>
+        <w:t xml:space="preserve">MPI_Finalize();</w:t>
+      </w:r>
+    </w:p>
+    <w:p>
+      <w:pPr>
+        <w:ind w:firstLine="0"/>
+        <w:contextualSpacing w:val="0"/>
+        <w:rPr>
+          <w:i w:val="1"/>
+          <w:sz w:val="18"/>
+          <w:szCs w:val="18"/>
+        </w:rPr>
+      </w:pPr>
+      <w:r>
+        <w:rPr>
+          <w:rtl w:val="0"/>
+        </w:rPr>
+      </w:r>
+    </w:p>
+    <w:p>
+      <w:pPr>
+        <w:ind w:firstLine="0"/>
+        <w:contextualSpacing w:val="0"/>
+        <w:rPr>
+          <w:i w:val="1"/>
+          <w:sz w:val="18"/>
+          <w:szCs w:val="18"/>
+        </w:rPr>
+      </w:pPr>
+      <w:r>
+        <w:rPr>
+          <w:i w:val="1"/>
+          <w:sz w:val="18"/>
+          <w:szCs w:val="18"/>
+          <w:rtl w:val="0"/>
+        </w:rPr>
+        <w:tab/>
+        <w:tab/>
+        <w:t xml:space="preserve">Return respuesta;</w:t>
+      </w:r>
+    </w:p>
+    <w:p>
+      <w:pPr>
+        <w:ind w:firstLine="0"/>
+        <w:contextualSpacing w:val="0"/>
+        <w:rPr>
+          <w:i w:val="1"/>
+          <w:sz w:val="18"/>
+          <w:szCs w:val="18"/>
+        </w:rPr>
+      </w:pPr>
+      <w:r>
+        <w:rPr>
+          <w:i w:val="1"/>
+          <w:sz w:val="18"/>
+          <w:szCs w:val="18"/>
+          <w:rtl w:val="0"/>
+        </w:rPr>
+        <w:tab/>
+        <w:t xml:space="preserve">}</w:t>
+      </w:r>
+    </w:p>
+    <w:p>
+      <w:pPr>
+        <w:spacing w:before="0" w:lineRule="auto"/>
+        <w:ind w:left="0" w:firstLine="0"/>
+        <w:contextualSpacing w:val="0"/>
+        <w:rPr>
+          <w:i w:val="1"/>
+          <w:sz w:val="18"/>
+          <w:szCs w:val="18"/>
+        </w:rPr>
+      </w:pPr>
+      <w:r>
+        <w:rPr>
+          <w:i w:val="1"/>
+          <w:sz w:val="18"/>
+          <w:szCs w:val="18"/>
+          <w:rtl w:val="0"/>
+        </w:rPr>
+        <w:t xml:space="preserve">}</w:t>
+      </w:r>
+    </w:p>
+    <w:p>
+      <w:pPr>
+        <w:spacing w:before="240" w:lineRule="auto"/>
+        <w:ind w:firstLine="0"/>
+        <w:contextualSpacing w:val="0"/>
+        <w:rPr>
+          <w:u w:val="single"/>
+        </w:rPr>
+      </w:pPr>
+      <w:r>
+        <w:rPr>
+          <w:u w:val="single"/>
+          <w:rtl w:val="0"/>
+        </w:rPr>
+        <w:t xml:space="preserve">Desde el punto de vista del nodo que recibe estos mensajes</w:t>
+      </w:r>
+    </w:p>
+    <w:p>
+      <w:pPr>
+        <w:spacing w:before="0" w:lineRule="auto"/>
+        <w:ind w:left="0" w:firstLine="0"/>
+        <w:contextualSpacing w:val="0"/>
+        <w:rPr>
+          <w:i w:val="1"/>
+          <w:sz w:val="18"/>
+          <w:szCs w:val="18"/>
+        </w:rPr>
+      </w:pPr>
+      <w:r>
+        <w:rPr>
+          <w:i w:val="1"/>
+          <w:sz w:val="18"/>
+          <w:szCs w:val="18"/>
+          <w:rtl w:val="0"/>
+        </w:rPr>
+        <w:t xml:space="preserve">Class MPI_Thread extends Thread {</w:t>
+      </w:r>
+    </w:p>
+    <w:p>
+      <w:pPr>
+        <w:spacing w:before="0" w:lineRule="auto"/>
+        <w:ind w:left="0" w:firstLine="0"/>
+        <w:contextualSpacing w:val="0"/>
+        <w:rPr>
+          <w:i w:val="1"/>
+          <w:sz w:val="18"/>
+          <w:szCs w:val="18"/>
+        </w:rPr>
+      </w:pPr>
+      <w:r>
+        <w:rPr>
+          <w:i w:val="1"/>
+          <w:sz w:val="18"/>
+          <w:szCs w:val="18"/>
+          <w:rtl w:val="0"/>
+        </w:rPr>
+        <w:tab/>
+        <w:t xml:space="preserve">Function Run() {</w:t>
+      </w:r>
+    </w:p>
+    <w:p>
+      <w:pPr>
+        <w:ind w:firstLine="0"/>
+        <w:contextualSpacing w:val="0"/>
+        <w:rPr>
+          <w:i w:val="1"/>
+          <w:sz w:val="18"/>
+          <w:szCs w:val="18"/>
+        </w:rPr>
+      </w:pPr>
+      <w:r>
+        <w:rPr>
+          <w:i w:val="1"/>
+          <w:sz w:val="18"/>
+          <w:szCs w:val="18"/>
+          <w:rtl w:val="0"/>
+        </w:rPr>
+        <w:tab/>
+        <w:tab/>
+        <w:t xml:space="preserve">Declare fromNomeId;</w:t>
+      </w:r>
+    </w:p>
+    <w:p>
+      <w:pPr>
+        <w:ind w:firstLine="0"/>
+        <w:contextualSpacing w:val="0"/>
+        <w:rPr>
+          <w:i w:val="1"/>
+          <w:sz w:val="18"/>
+          <w:szCs w:val="18"/>
+        </w:rPr>
+      </w:pPr>
+      <w:r>
+        <w:rPr>
+          <w:i w:val="1"/>
+          <w:sz w:val="18"/>
+          <w:szCs w:val="18"/>
+          <w:rtl w:val="0"/>
+        </w:rPr>
+        <w:tab/>
+        <w:tab/>
+        <w:t xml:space="preserve">Declare TaskId;</w:t>
+      </w:r>
+    </w:p>
+    <w:p>
+      <w:pPr>
+        <w:ind w:firstLine="0"/>
+        <w:contextualSpacing w:val="0"/>
+        <w:rPr>
+          <w:i w:val="1"/>
+          <w:sz w:val="18"/>
+          <w:szCs w:val="18"/>
+        </w:rPr>
+      </w:pPr>
+      <w:r>
+        <w:rPr>
+          <w:i w:val="1"/>
+          <w:sz w:val="18"/>
+          <w:szCs w:val="18"/>
+          <w:rtl w:val="0"/>
+        </w:rPr>
+        <w:tab/>
+        <w:tab/>
+        <w:t xml:space="preserve">Declare Args;</w:t>
+      </w:r>
+    </w:p>
+    <w:p>
+      <w:pPr>
+        <w:ind w:firstLine="0"/>
+        <w:contextualSpacing w:val="0"/>
+        <w:rPr>
+          <w:i w:val="1"/>
+          <w:sz w:val="18"/>
+          <w:szCs w:val="18"/>
+        </w:rPr>
+      </w:pPr>
+      <w:r>
+        <w:rPr>
+          <w:i w:val="1"/>
+          <w:sz w:val="18"/>
+          <w:szCs w:val="18"/>
+          <w:rtl w:val="0"/>
+        </w:rPr>
+        <w:tab/>
+        <w:tab/>
+        <w:t xml:space="preserve">Declare respuesta;</w:t>
+      </w:r>
+    </w:p>
+    <w:p>
+      <w:pPr>
+        <w:spacing w:before="0" w:lineRule="auto"/>
+        <w:ind w:left="0" w:firstLine="0"/>
+        <w:contextualSpacing w:val="0"/>
+        <w:rPr>
+          <w:i w:val="1"/>
+          <w:sz w:val="18"/>
+          <w:szCs w:val="18"/>
+        </w:rPr>
+      </w:pPr>
+      <w:r>
+        <w:rPr>
+          <w:i w:val="1"/>
+          <w:sz w:val="18"/>
+          <w:szCs w:val="18"/>
+          <w:rtl w:val="0"/>
+        </w:rPr>
+        <w:tab/>
+        <w:tab/>
+        <w:t xml:space="preserve">do{</w:t>
+      </w:r>
+    </w:p>
+    <w:p>
+      <w:pPr>
+        <w:ind w:firstLine="0"/>
+        <w:contextualSpacing w:val="0"/>
+        <w:rPr>
+          <w:b w:val="1"/>
+          <w:i w:val="1"/>
+          <w:sz w:val="18"/>
+          <w:szCs w:val="18"/>
+        </w:rPr>
+      </w:pPr>
+      <w:r>
+        <w:rPr>
+          <w:b w:val="1"/>
+          <w:i w:val="1"/>
+          <w:sz w:val="18"/>
+          <w:szCs w:val="18"/>
+          <w:rtl w:val="0"/>
+        </w:rPr>
+        <w:tab/>
+        <w:tab/>
+      </w:r>
+      <w:r>
+        <w:rPr>
+          <w:i w:val="1"/>
+          <w:sz w:val="18"/>
+          <w:szCs w:val="18"/>
+          <w:rtl w:val="0"/>
+        </w:rPr>
+        <w:tab/>
+      </w:r>
+      <w:r>
+        <w:rPr>
+          <w:b w:val="1"/>
+          <w:i w:val="1"/>
+          <w:sz w:val="18"/>
+          <w:szCs w:val="18"/>
+          <w:rtl w:val="0"/>
+        </w:rPr>
+        <w:t xml:space="preserve">MPI_Init();</w:t>
+      </w:r>
+    </w:p>
+    <w:p>
+      <w:pPr>
+        <w:ind w:firstLine="0"/>
+        <w:contextualSpacing w:val="0"/>
+        <w:rPr>
+          <w:b w:val="1"/>
+          <w:i w:val="1"/>
+          <w:sz w:val="18"/>
+          <w:szCs w:val="18"/>
+        </w:rPr>
+      </w:pPr>
+      <w:r>
+        <w:rPr>
+          <w:b w:val="1"/>
+          <w:i w:val="1"/>
+          <w:sz w:val="18"/>
+          <w:szCs w:val="18"/>
+          <w:rtl w:val="0"/>
+        </w:rPr>
+        <w:tab/>
+        <w:tab/>
+      </w:r>
+      <w:r>
+        <w:rPr>
+          <w:i w:val="1"/>
+          <w:sz w:val="18"/>
+          <w:szCs w:val="18"/>
+          <w:rtl w:val="0"/>
+        </w:rPr>
+        <w:tab/>
+      </w:r>
+      <w:r>
+        <w:rPr>
+          <w:b w:val="1"/>
+          <w:i w:val="1"/>
+          <w:sz w:val="18"/>
+          <w:szCs w:val="18"/>
+          <w:rtl w:val="0"/>
+        </w:rPr>
+        <w:t xml:space="preserve">MPI_Recv(fromNodeId, THISNODEID, TaskId, Args);</w:t>
+        <w:tab/>
+        <w:tab/>
+      </w:r>
+    </w:p>
+    <w:p>
+      <w:pPr>
+        <w:ind w:left="720" w:firstLine="720"/>
+        <w:contextualSpacing w:val="0"/>
+        <w:rPr>
+          <w:i w:val="1"/>
+          <w:sz w:val="18"/>
+          <w:szCs w:val="18"/>
+        </w:rPr>
+      </w:pPr>
+      <w:r>
+        <w:rPr>
+          <w:i w:val="1"/>
+          <w:sz w:val="18"/>
+          <w:szCs w:val="18"/>
+          <w:rtl w:val="0"/>
+        </w:rPr>
+        <w:tab/>
+        <w:t xml:space="preserve">swich(TaskId){</w:t>
+      </w:r>
+    </w:p>
+    <w:p>
+      <w:pPr>
+        <w:ind w:left="1440" w:firstLine="720"/>
+        <w:contextualSpacing w:val="0"/>
+        <w:rPr>
+          <w:i w:val="1"/>
+          <w:sz w:val="18"/>
+          <w:szCs w:val="18"/>
+        </w:rPr>
+      </w:pPr>
+      <w:r>
+        <w:rPr>
+          <w:i w:val="1"/>
+          <w:sz w:val="18"/>
+          <w:szCs w:val="18"/>
+          <w:rtl w:val="0"/>
+        </w:rPr>
+        <w:tab/>
+        <w:t xml:space="preserve">case 1: //Búsqueda de perfil en el nodo.</w:t>
+      </w:r>
+    </w:p>
+    <w:p>
+      <w:pPr>
+        <w:ind w:left="720" w:firstLine="720"/>
+        <w:contextualSpacing w:val="0"/>
+        <w:rPr>
+          <w:i w:val="1"/>
+          <w:sz w:val="18"/>
+          <w:szCs w:val="18"/>
+        </w:rPr>
+      </w:pPr>
+      <w:r>
+        <w:rPr>
+          <w:i w:val="1"/>
+          <w:sz w:val="18"/>
+          <w:szCs w:val="18"/>
+          <w:rtl w:val="0"/>
+        </w:rPr>
+        <w:tab/>
+        <w:tab/>
+        <w:tab/>
+        <w:t xml:space="preserve">respuesta = Nodo.BuscarPerfil(Args);</w:t>
+      </w:r>
+      <w:r>
+        <w:rPr>
+          <w:rtl w:val="0"/>
+        </w:rPr>
+      </w:r>
+    </w:p>
+    <w:p>
+      <w:pPr>
+        <w:ind w:left="2160" w:firstLine="720"/>
+        <w:contextualSpacing w:val="0"/>
+        <w:rPr>
+          <w:i w:val="1"/>
+          <w:sz w:val="18"/>
+          <w:szCs w:val="18"/>
+        </w:rPr>
+      </w:pPr>
+      <w:r>
+        <w:rPr>
+          <w:i w:val="1"/>
+          <w:sz w:val="18"/>
+          <w:szCs w:val="18"/>
+          <w:rtl w:val="0"/>
+        </w:rPr>
+        <w:tab/>
+        <w:t xml:space="preserve">break;</w:t>
+      </w:r>
+    </w:p>
+    <w:p>
+      <w:pPr>
+        <w:ind w:left="1440" w:firstLine="720"/>
+        <w:contextualSpacing w:val="0"/>
+        <w:rPr>
+          <w:i w:val="1"/>
+          <w:sz w:val="18"/>
+          <w:szCs w:val="18"/>
+        </w:rPr>
+      </w:pPr>
+      <w:r>
+        <w:rPr>
+          <w:i w:val="1"/>
+          <w:sz w:val="18"/>
+          <w:szCs w:val="18"/>
+          <w:rtl w:val="0"/>
+        </w:rPr>
+        <w:tab/>
+        <w:t xml:space="preserve">case 2: //Enviar mi actualización de perfil al nodo.</w:t>
+      </w:r>
+    </w:p>
+    <w:p>
+      <w:pPr>
+        <w:ind w:left="2160" w:firstLine="720"/>
+        <w:contextualSpacing w:val="0"/>
+        <w:rPr>
+          <w:i w:val="1"/>
+          <w:sz w:val="18"/>
+          <w:szCs w:val="18"/>
+        </w:rPr>
+      </w:pPr>
+      <w:r>
+        <w:rPr>
+          <w:i w:val="1"/>
+          <w:sz w:val="18"/>
+          <w:szCs w:val="18"/>
+          <w:rtl w:val="0"/>
+        </w:rPr>
+        <w:tab/>
+        <w:t xml:space="preserve">respuesta = Nodo.GuardarActu(Args);</w:t>
+      </w:r>
+    </w:p>
+    <w:p>
+      <w:pPr>
+        <w:ind w:left="1440" w:firstLine="720"/>
+        <w:contextualSpacing w:val="0"/>
+        <w:rPr>
+          <w:i w:val="1"/>
+          <w:sz w:val="18"/>
+          <w:szCs w:val="18"/>
+        </w:rPr>
+      </w:pPr>
+      <w:r>
+        <w:rPr>
+          <w:i w:val="1"/>
+          <w:sz w:val="18"/>
+          <w:szCs w:val="18"/>
+          <w:rtl w:val="0"/>
+        </w:rPr>
+        <w:tab/>
+        <w:tab/>
+        <w:t xml:space="preserve">break;</w:t>
+      </w:r>
+    </w:p>
+    <w:p>
+      <w:pPr>
+        <w:ind w:left="720" w:firstLine="720"/>
+        <w:contextualSpacing w:val="0"/>
+        <w:rPr>
+          <w:b w:val="1"/>
+          <w:i w:val="1"/>
+          <w:sz w:val="18"/>
+          <w:szCs w:val="18"/>
+        </w:rPr>
+      </w:pPr>
+      <w:r>
+        <w:rPr>
+          <w:i w:val="1"/>
+          <w:sz w:val="18"/>
+          <w:szCs w:val="18"/>
+          <w:rtl w:val="0"/>
+        </w:rPr>
+        <w:tab/>
+      </w:r>
+      <w:r>
+        <w:rPr>
+          <w:b w:val="1"/>
+          <w:i w:val="1"/>
+          <w:sz w:val="18"/>
+          <w:szCs w:val="18"/>
+          <w:rtl w:val="0"/>
+        </w:rPr>
+        <w:t xml:space="preserve">}</w:t>
+      </w:r>
+    </w:p>
+    <w:p>
+      <w:pPr>
+        <w:ind w:firstLine="0"/>
+        <w:contextualSpacing w:val="0"/>
+        <w:rPr>
+          <w:b w:val="1"/>
+          <w:i w:val="1"/>
+          <w:sz w:val="18"/>
+          <w:szCs w:val="18"/>
+        </w:rPr>
+      </w:pPr>
+      <w:r>
+        <w:rPr>
+          <w:b w:val="1"/>
+          <w:i w:val="1"/>
+          <w:sz w:val="18"/>
+          <w:szCs w:val="18"/>
+          <w:rtl w:val="0"/>
+        </w:rPr>
+        <w:tab/>
+        <w:tab/>
+      </w:r>
+      <w:r>
+        <w:rPr>
+          <w:i w:val="1"/>
+          <w:sz w:val="18"/>
+          <w:szCs w:val="18"/>
+          <w:rtl w:val="0"/>
+        </w:rPr>
+        <w:tab/>
+      </w:r>
+      <w:r>
+        <w:rPr>
+          <w:b w:val="1"/>
+          <w:i w:val="1"/>
+          <w:sz w:val="18"/>
+          <w:szCs w:val="18"/>
+          <w:rtl w:val="0"/>
+        </w:rPr>
+        <w:t xml:space="preserve">MPI_Send(THISNODEID, fromNodeId, respuesta);</w:t>
+      </w:r>
+    </w:p>
+    <w:p>
+      <w:pPr>
+        <w:ind w:firstLine="0"/>
+        <w:contextualSpacing w:val="0"/>
+        <w:rPr>
+          <w:b w:val="1"/>
+          <w:i w:val="1"/>
+          <w:sz w:val="18"/>
+          <w:szCs w:val="18"/>
+        </w:rPr>
+      </w:pPr>
+      <w:r>
+        <w:rPr>
+          <w:b w:val="1"/>
+          <w:i w:val="1"/>
+          <w:sz w:val="18"/>
+          <w:szCs w:val="18"/>
+          <w:rtl w:val="0"/>
+        </w:rPr>
+        <w:tab/>
+        <w:tab/>
+      </w:r>
+      <w:r>
+        <w:rPr>
+          <w:i w:val="1"/>
+          <w:sz w:val="18"/>
+          <w:szCs w:val="18"/>
+          <w:rtl w:val="0"/>
+        </w:rPr>
+        <w:tab/>
+      </w:r>
+      <w:r>
+        <w:rPr>
+          <w:b w:val="1"/>
+          <w:i w:val="1"/>
+          <w:sz w:val="18"/>
+          <w:szCs w:val="18"/>
+          <w:rtl w:val="0"/>
+        </w:rPr>
+        <w:t xml:space="preserve">MPI_Finalize();</w:t>
+      </w:r>
+    </w:p>
+    <w:p>
+      <w:pPr>
+        <w:spacing w:before="0" w:lineRule="auto"/>
+        <w:ind w:left="0" w:firstLine="0"/>
+        <w:contextualSpacing w:val="0"/>
+        <w:rPr>
+          <w:i w:val="1"/>
+          <w:sz w:val="18"/>
+          <w:szCs w:val="18"/>
+        </w:rPr>
+      </w:pPr>
+      <w:r>
+        <w:rPr>
+          <w:i w:val="1"/>
+          <w:sz w:val="18"/>
+          <w:szCs w:val="18"/>
+          <w:rtl w:val="0"/>
+        </w:rPr>
+        <w:tab/>
+        <w:tab/>
+        <w:t xml:space="preserve">} while(true);</w:t>
+      </w:r>
+    </w:p>
+    <w:p>
+      <w:pPr>
+        <w:spacing w:before="0" w:lineRule="auto"/>
+        <w:ind w:left="0" w:firstLine="0"/>
+        <w:contextualSpacing w:val="0"/>
+        <w:rPr>
+          <w:i w:val="1"/>
+          <w:sz w:val="18"/>
+          <w:szCs w:val="18"/>
+        </w:rPr>
+      </w:pPr>
+      <w:r>
+        <w:rPr>
+          <w:i w:val="1"/>
+          <w:sz w:val="18"/>
+          <w:szCs w:val="18"/>
+          <w:rtl w:val="0"/>
+        </w:rPr>
+        <w:tab/>
+        <w:t xml:space="preserve">}</w:t>
+      </w:r>
+    </w:p>
+    <w:p>
+      <w:pPr>
+        <w:spacing w:before="0" w:lineRule="auto"/>
+        <w:ind w:left="0" w:firstLine="0"/>
+        <w:contextualSpacing w:val="0"/>
+        <w:rPr>
+          <w:i w:val="1"/>
+          <w:sz w:val="18"/>
+          <w:szCs w:val="18"/>
+        </w:rPr>
+      </w:pPr>
+      <w:r>
+        <w:rPr>
+          <w:i w:val="1"/>
+          <w:sz w:val="18"/>
+          <w:szCs w:val="18"/>
+          <w:rtl w:val="0"/>
+        </w:rPr>
+        <w:t xml:space="preserve">}</w:t>
+      </w:r>
+    </w:p>
+    <w:p>
+      <w:pPr>
+        <w:spacing w:before="0" w:lineRule="auto"/>
+        <w:ind w:left="0" w:firstLine="0"/>
+        <w:contextualSpacing w:val="0"/>
+        <w:rPr>
+          <w:i w:val="1"/>
+          <w:sz w:val="18"/>
+          <w:szCs w:val="18"/>
+        </w:rPr>
+      </w:pPr>
       <w:r>
         <w:rPr>
           <w:rtl w:val="0"/>
@@ -958,7 +2982,7 @@
         </w:pBdr>
         <w:shd w:fill="auto" w:val="clear"/>
         <w:spacing w:after="0" w:before="520" w:line="240" w:lineRule="auto"/>
-        <w:ind w:left="720" w:right="0" w:hanging="360"/>
+        <w:ind w:left="425.19685039370086" w:right="0" w:hanging="360"/>
         <w:contextualSpacing w:val="0"/>
         <w:jc w:val="both"/>
         <w:rPr>
@@ -989,553 +3013,42 @@
           <w:vertAlign w:val="baseline"/>
           <w:rtl w:val="0"/>
         </w:rPr>
-        <w:t xml:space="preserve">Explicación del algoritmo.</w:t>
-      </w:r>
-    </w:p>
-    <w:p>
-      <w:pPr>
-        <w:spacing w:before="240" w:lineRule="auto"/>
-        <w:ind w:firstLine="0"/>
-        <w:contextualSpacing w:val="0"/>
-        <w:rPr/>
-      </w:pPr>
-      <w:r>
-        <w:rPr>
-          <w:rtl w:val="0"/>
-        </w:rPr>
-        <w:t xml:space="preserve">Ejemplo de búsqueda de un perfil:</w:t>
+        <w:t xml:space="preserve">Pruebas que pueden realizarse</w:t>
+      </w:r>
+    </w:p>
+    <w:p>
+      <w:pPr>
+        <w:spacing w:before="0" w:lineRule="auto"/>
+        <w:ind w:left="-283.46456692913375" w:firstLine="0"/>
+        <w:contextualSpacing w:val="0"/>
+        <w:rPr>
+          <w:vertAlign w:val="baseline"/>
+        </w:rPr>
+      </w:pPr>
+      <w:r>
+        <w:rPr>
+          <w:rtl w:val="0"/>
+        </w:rPr>
+        <w:t xml:space="preserve">La propuesta puede realizarse creando la funcionalidad en la aplicación y poniendo en funcionamiento algunos nodos Eagal observando cómo se van creando las vecindades y se va dando la comunicación entre ellos.</w:t>
         <w:br w:type="textWrapping"/>
       </w:r>
-    </w:p>
-    <w:p>
-      <w:pPr>
-        <w:spacing w:before="0" w:lineRule="auto"/>
-        <w:ind w:firstLine="0"/>
-        <w:contextualSpacing w:val="0"/>
-        <w:rPr>
-          <w:i w:val="1"/>
-          <w:sz w:val="18"/>
-          <w:szCs w:val="18"/>
-        </w:rPr>
-      </w:pPr>
-      <w:r>
-        <w:rPr>
-          <w:i w:val="1"/>
-          <w:sz w:val="18"/>
-          <w:szCs w:val="18"/>
-          <w:rtl w:val="0"/>
-        </w:rPr>
-        <w:t xml:space="preserve">Function BuscarPerfil(IdentificadorDePerfil) {</w:t>
-      </w:r>
-    </w:p>
-    <w:p>
-      <w:pPr>
-        <w:spacing w:before="0" w:lineRule="auto"/>
-        <w:ind w:firstLine="0"/>
-        <w:contextualSpacing w:val="0"/>
-        <w:rPr>
-          <w:i w:val="1"/>
-          <w:sz w:val="18"/>
-          <w:szCs w:val="18"/>
-        </w:rPr>
-      </w:pPr>
-      <w:r>
-        <w:rPr>
-          <w:i w:val="1"/>
-          <w:sz w:val="18"/>
-          <w:szCs w:val="18"/>
-          <w:rtl w:val="0"/>
-        </w:rPr>
-        <w:tab/>
-        <w:t xml:space="preserve">If(BaseDeDatosLocal.Existe(IdentificadorDePerfil))</w:t>
-      </w:r>
-    </w:p>
-    <w:p>
-      <w:pPr>
-        <w:spacing w:before="0" w:lineRule="auto"/>
-        <w:ind w:firstLine="0"/>
-        <w:contextualSpacing w:val="0"/>
-        <w:rPr>
-          <w:i w:val="1"/>
-          <w:sz w:val="18"/>
-          <w:szCs w:val="18"/>
-        </w:rPr>
-      </w:pPr>
-      <w:r>
-        <w:rPr>
-          <w:i w:val="1"/>
-          <w:sz w:val="18"/>
-          <w:szCs w:val="18"/>
-          <w:rtl w:val="0"/>
-        </w:rPr>
-        <w:tab/>
-        <w:tab/>
-        <w:t xml:space="preserve">Return BaseDeDatosLocal.BuscarYDevolver(IdentificadorDePerfil);</w:t>
-      </w:r>
-    </w:p>
-    <w:p>
-      <w:pPr>
-        <w:spacing w:before="0" w:lineRule="auto"/>
-        <w:ind w:firstLine="0"/>
-        <w:contextualSpacing w:val="0"/>
-        <w:rPr>
-          <w:i w:val="1"/>
-          <w:sz w:val="18"/>
-          <w:szCs w:val="18"/>
-        </w:rPr>
-      </w:pPr>
-      <w:r>
-        <w:rPr>
-          <w:rtl w:val="0"/>
-        </w:rPr>
-      </w:r>
-    </w:p>
-    <w:p>
-      <w:pPr>
-        <w:spacing w:before="0" w:lineRule="auto"/>
-        <w:ind w:firstLine="0"/>
-        <w:contextualSpacing w:val="0"/>
-        <w:rPr>
-          <w:i w:val="1"/>
-          <w:sz w:val="18"/>
-          <w:szCs w:val="18"/>
-        </w:rPr>
-      </w:pPr>
-      <w:r>
-        <w:rPr>
-          <w:i w:val="1"/>
-          <w:sz w:val="18"/>
-          <w:szCs w:val="18"/>
-          <w:rtl w:val="0"/>
-        </w:rPr>
-        <w:tab/>
-        <w:t xml:space="preserve">//Si no esta localmente consulto a todos mis vecinos.</w:t>
-      </w:r>
-    </w:p>
-    <w:p>
-      <w:pPr>
-        <w:spacing w:before="0" w:lineRule="auto"/>
-        <w:ind w:firstLine="0"/>
-        <w:contextualSpacing w:val="0"/>
-        <w:rPr>
-          <w:i w:val="1"/>
-          <w:sz w:val="18"/>
-          <w:szCs w:val="18"/>
-        </w:rPr>
-      </w:pPr>
-      <w:r>
-        <w:rPr>
-          <w:i w:val="1"/>
-          <w:sz w:val="18"/>
-          <w:szCs w:val="18"/>
-          <w:rtl w:val="0"/>
-        </w:rPr>
-        <w:tab/>
-        <w:t xml:space="preserve">While(NodosVecinos.HaySiguiente()) {</w:t>
-      </w:r>
-    </w:p>
-    <w:p>
-      <w:pPr>
-        <w:spacing w:before="0" w:lineRule="auto"/>
-        <w:ind w:firstLine="0"/>
-        <w:contextualSpacing w:val="0"/>
-        <w:rPr>
-          <w:i w:val="1"/>
-          <w:sz w:val="18"/>
-          <w:szCs w:val="18"/>
-        </w:rPr>
-      </w:pPr>
-      <w:r>
-        <w:rPr>
-          <w:i w:val="1"/>
-          <w:sz w:val="18"/>
-          <w:szCs w:val="18"/>
-          <w:rtl w:val="0"/>
-        </w:rPr>
-        <w:tab/>
-        <w:tab/>
-        <w:t xml:space="preserve">Nodo nodo = NodosVecinos.Siguiente();</w:t>
-      </w:r>
-    </w:p>
-    <w:p>
-      <w:pPr>
-        <w:spacing w:before="0" w:lineRule="auto"/>
-        <w:ind w:firstLine="0"/>
-        <w:contextualSpacing w:val="0"/>
-        <w:rPr>
-          <w:i w:val="1"/>
-          <w:sz w:val="18"/>
-          <w:szCs w:val="18"/>
-        </w:rPr>
-      </w:pPr>
-      <w:r>
-        <w:rPr>
-          <w:i w:val="1"/>
-          <w:sz w:val="18"/>
-          <w:szCs w:val="18"/>
-          <w:rtl w:val="0"/>
-        </w:rPr>
-        <w:tab/>
-        <w:tab/>
-        <w:t xml:space="preserve">If(nodo.Existe(IdentificadorDePerfil))</w:t>
-      </w:r>
-    </w:p>
-    <w:p>
-      <w:pPr>
-        <w:spacing w:before="0" w:lineRule="auto"/>
-        <w:ind w:firstLine="0"/>
-        <w:contextualSpacing w:val="0"/>
-        <w:rPr>
-          <w:i w:val="1"/>
-          <w:sz w:val="18"/>
-          <w:szCs w:val="18"/>
-        </w:rPr>
-      </w:pPr>
-      <w:r>
-        <w:rPr>
-          <w:i w:val="1"/>
-          <w:sz w:val="18"/>
-          <w:szCs w:val="18"/>
-          <w:rtl w:val="0"/>
-        </w:rPr>
-        <w:tab/>
-        <w:tab/>
-        <w:tab/>
-        <w:t xml:space="preserve">Return nodo.BuscarYDevolver(IdentificadorDePerfil);</w:t>
-      </w:r>
-    </w:p>
-    <w:p>
-      <w:pPr>
-        <w:spacing w:before="0" w:lineRule="auto"/>
-        <w:ind w:firstLine="720"/>
-        <w:contextualSpacing w:val="0"/>
-        <w:rPr>
-          <w:i w:val="1"/>
-          <w:sz w:val="18"/>
-          <w:szCs w:val="18"/>
-        </w:rPr>
-      </w:pPr>
-      <w:r>
-        <w:rPr>
-          <w:i w:val="1"/>
-          <w:sz w:val="18"/>
-          <w:szCs w:val="18"/>
-          <w:rtl w:val="0"/>
-        </w:rPr>
-        <w:t xml:space="preserve">}</w:t>
-      </w:r>
-    </w:p>
-    <w:p>
-      <w:pPr>
-        <w:spacing w:before="0" w:lineRule="auto"/>
-        <w:ind w:firstLine="720"/>
-        <w:contextualSpacing w:val="0"/>
-        <w:rPr>
-          <w:i w:val="1"/>
-          <w:sz w:val="18"/>
-          <w:szCs w:val="18"/>
-        </w:rPr>
-      </w:pPr>
-      <w:r>
-        <w:rPr>
-          <w:rtl w:val="0"/>
-        </w:rPr>
-      </w:r>
-    </w:p>
-    <w:p>
-      <w:pPr>
-        <w:spacing w:before="0" w:lineRule="auto"/>
-        <w:ind w:firstLine="720"/>
-        <w:contextualSpacing w:val="0"/>
-        <w:rPr>
-          <w:i w:val="1"/>
-          <w:sz w:val="18"/>
-          <w:szCs w:val="18"/>
-        </w:rPr>
-      </w:pPr>
-      <w:r>
-        <w:rPr>
-          <w:i w:val="1"/>
-          <w:sz w:val="18"/>
-          <w:szCs w:val="18"/>
-          <w:rtl w:val="0"/>
-        </w:rPr>
-        <w:t xml:space="preserve">//Si no está en mis nodos vecinos voy a sus vecinos</w:t>
-      </w:r>
-    </w:p>
-    <w:p>
-      <w:pPr>
-        <w:spacing w:before="0" w:lineRule="auto"/>
-        <w:ind w:firstLine="720"/>
-        <w:contextualSpacing w:val="0"/>
-        <w:rPr>
-          <w:i w:val="1"/>
-          <w:sz w:val="18"/>
-          <w:szCs w:val="18"/>
-        </w:rPr>
-      </w:pPr>
-      <w:r>
-        <w:rPr>
-          <w:i w:val="1"/>
-          <w:sz w:val="18"/>
-          <w:szCs w:val="18"/>
-          <w:rtl w:val="0"/>
-        </w:rPr>
-        <w:t xml:space="preserve">While(NodosVecinos.HaySiguiente()) {</w:t>
-      </w:r>
-    </w:p>
-    <w:p>
-      <w:pPr>
-        <w:spacing w:before="0" w:lineRule="auto"/>
-        <w:ind w:firstLine="0"/>
-        <w:contextualSpacing w:val="0"/>
-        <w:rPr>
-          <w:i w:val="1"/>
-          <w:sz w:val="18"/>
-          <w:szCs w:val="18"/>
-        </w:rPr>
-      </w:pPr>
-      <w:r>
-        <w:rPr>
-          <w:i w:val="1"/>
-          <w:sz w:val="18"/>
-          <w:szCs w:val="18"/>
-          <w:rtl w:val="0"/>
-        </w:rPr>
-        <w:tab/>
-        <w:tab/>
-        <w:t xml:space="preserve">Nodo nodo = NodosVecinos.Siguiente();</w:t>
-      </w:r>
-    </w:p>
-    <w:p>
-      <w:pPr>
-        <w:spacing w:before="0" w:lineRule="auto"/>
-        <w:ind w:firstLine="0"/>
-        <w:contextualSpacing w:val="0"/>
-        <w:rPr>
-          <w:i w:val="1"/>
-          <w:sz w:val="18"/>
-          <w:szCs w:val="18"/>
-        </w:rPr>
-      </w:pPr>
-      <w:r>
-        <w:rPr>
-          <w:i w:val="1"/>
-          <w:sz w:val="18"/>
-          <w:szCs w:val="18"/>
-          <w:rtl w:val="0"/>
-        </w:rPr>
-        <w:tab/>
-        <w:tab/>
-        <w:t xml:space="preserve">If(nodo.ExisteEnTusVecinos(IdentificadorDePerfil))</w:t>
-      </w:r>
-    </w:p>
-    <w:p>
-      <w:pPr>
-        <w:spacing w:before="0" w:lineRule="auto"/>
-        <w:ind w:right="-298.34645669291376" w:firstLine="0"/>
-        <w:contextualSpacing w:val="0"/>
-        <w:rPr>
-          <w:i w:val="1"/>
-          <w:sz w:val="18"/>
-          <w:szCs w:val="18"/>
-        </w:rPr>
-      </w:pPr>
-      <w:r>
-        <w:rPr>
-          <w:i w:val="1"/>
-          <w:sz w:val="18"/>
-          <w:szCs w:val="18"/>
-          <w:rtl w:val="0"/>
-        </w:rPr>
-        <w:tab/>
-        <w:tab/>
-        <w:tab/>
-        <w:t xml:space="preserve">Return nodo.BuscarEnTusVecinosYDevolver(IdentificadorDePerfil);</w:t>
-      </w:r>
-    </w:p>
-    <w:p>
-      <w:pPr>
-        <w:spacing w:before="0" w:lineRule="auto"/>
-        <w:ind w:firstLine="720"/>
-        <w:contextualSpacing w:val="0"/>
-        <w:rPr>
-          <w:i w:val="1"/>
-          <w:sz w:val="18"/>
-          <w:szCs w:val="18"/>
-        </w:rPr>
-      </w:pPr>
-      <w:r>
-        <w:rPr>
-          <w:i w:val="1"/>
-          <w:sz w:val="18"/>
-          <w:szCs w:val="18"/>
-          <w:rtl w:val="0"/>
-        </w:rPr>
-        <w:t xml:space="preserve">}</w:t>
-      </w:r>
-    </w:p>
-    <w:p>
-      <w:pPr>
-        <w:spacing w:before="0" w:lineRule="auto"/>
-        <w:ind w:left="0" w:firstLine="0"/>
-        <w:contextualSpacing w:val="0"/>
-        <w:rPr>
-          <w:i w:val="1"/>
-          <w:sz w:val="18"/>
-          <w:szCs w:val="18"/>
-        </w:rPr>
-      </w:pPr>
-      <w:r>
-        <w:rPr>
-          <w:i w:val="1"/>
-          <w:sz w:val="18"/>
-          <w:szCs w:val="18"/>
-          <w:rtl w:val="0"/>
-        </w:rPr>
-        <w:t xml:space="preserve">}</w:t>
-      </w:r>
-    </w:p>
-    <w:p>
-      <w:pPr>
-        <w:spacing w:before="240" w:lineRule="auto"/>
-        <w:ind w:firstLine="0"/>
-        <w:contextualSpacing w:val="0"/>
-        <w:rPr/>
-      </w:pPr>
-      <w:r>
-        <w:rPr>
-          <w:rtl w:val="0"/>
-        </w:rPr>
-        <w:t xml:space="preserve">Ejemplo envío una actualización de mi perfil a mis vecinos</w:t>
+      <w:r>
+        <w:rPr>
+          <w:b w:val="1"/>
+          <w:rtl w:val="0"/>
+        </w:rPr>
+        <w:t xml:space="preserve">La implementación de la solución se realizaría utilizando las mismas herramientas que para el desarrollo de la aplicación: Visual Studio Code con: React Native, NodeJS, SDK de Android y la consola ADB para debug</w:t>
+      </w:r>
+      <w:r>
+        <w:rPr>
+          <w:rtl w:val="0"/>
+        </w:rPr>
         <w:br w:type="textWrapping"/>
       </w:r>
-    </w:p>
-    <w:p>
-      <w:pPr>
-        <w:ind w:firstLine="0"/>
-        <w:contextualSpacing w:val="0"/>
-        <w:rPr>
-          <w:i w:val="1"/>
-          <w:sz w:val="18"/>
-          <w:szCs w:val="18"/>
-        </w:rPr>
-      </w:pPr>
-      <w:r>
-        <w:rPr>
-          <w:i w:val="1"/>
-          <w:sz w:val="18"/>
-          <w:szCs w:val="18"/>
-          <w:rtl w:val="0"/>
-        </w:rPr>
-        <w:t xml:space="preserve">Function EnviarActualizacionAMisVecinos(Perfil) {</w:t>
-      </w:r>
-    </w:p>
-    <w:p>
-      <w:pPr>
-        <w:ind w:firstLine="0"/>
-        <w:contextualSpacing w:val="0"/>
-        <w:rPr>
-          <w:i w:val="1"/>
-          <w:sz w:val="18"/>
-          <w:szCs w:val="18"/>
-        </w:rPr>
-      </w:pPr>
-      <w:r>
-        <w:rPr>
-          <w:i w:val="1"/>
-          <w:sz w:val="18"/>
-          <w:szCs w:val="18"/>
-          <w:rtl w:val="0"/>
-        </w:rPr>
-        <w:tab/>
-        <w:t xml:space="preserve">While(NodosVecinos.HaySiguiente()) {</w:t>
-      </w:r>
-    </w:p>
-    <w:p>
-      <w:pPr>
-        <w:ind w:firstLine="0"/>
-        <w:contextualSpacing w:val="0"/>
-        <w:rPr>
-          <w:i w:val="1"/>
-          <w:sz w:val="18"/>
-          <w:szCs w:val="18"/>
-        </w:rPr>
-      </w:pPr>
-      <w:r>
-        <w:rPr>
-          <w:i w:val="1"/>
-          <w:sz w:val="18"/>
-          <w:szCs w:val="18"/>
-          <w:rtl w:val="0"/>
-        </w:rPr>
-        <w:tab/>
-        <w:tab/>
-        <w:t xml:space="preserve">Nodo nodo = NodosVecinos.Siguiente();</w:t>
-      </w:r>
-    </w:p>
-    <w:p>
-      <w:pPr>
-        <w:ind w:firstLine="0"/>
-        <w:contextualSpacing w:val="0"/>
-        <w:rPr>
-          <w:i w:val="1"/>
-          <w:sz w:val="18"/>
-          <w:szCs w:val="18"/>
-        </w:rPr>
-      </w:pPr>
-      <w:r>
-        <w:rPr>
-          <w:i w:val="1"/>
-          <w:sz w:val="18"/>
-          <w:szCs w:val="18"/>
-          <w:rtl w:val="0"/>
-        </w:rPr>
-        <w:tab/>
-        <w:tab/>
-        <w:t xml:space="preserve">nodo.EnviarActualizacion(Perfil);</w:t>
-      </w:r>
-    </w:p>
-    <w:p>
-      <w:pPr>
-        <w:ind w:firstLine="0"/>
-        <w:contextualSpacing w:val="0"/>
-        <w:rPr>
-          <w:i w:val="1"/>
-          <w:sz w:val="18"/>
-          <w:szCs w:val="18"/>
-        </w:rPr>
-      </w:pPr>
-      <w:r>
-        <w:rPr>
-          <w:i w:val="1"/>
-          <w:sz w:val="18"/>
-          <w:szCs w:val="18"/>
-          <w:rtl w:val="0"/>
-        </w:rPr>
-        <w:tab/>
-        <w:tab/>
-        <w:t xml:space="preserve">}</w:t>
-      </w:r>
-    </w:p>
-    <w:p>
-      <w:pPr>
-        <w:ind w:firstLine="0"/>
-        <w:contextualSpacing w:val="0"/>
-        <w:rPr>
-          <w:i w:val="1"/>
-          <w:sz w:val="18"/>
-          <w:szCs w:val="18"/>
-        </w:rPr>
-      </w:pPr>
-      <w:r>
-        <w:rPr>
-          <w:i w:val="1"/>
-          <w:sz w:val="18"/>
-          <w:szCs w:val="18"/>
-          <w:rtl w:val="0"/>
-        </w:rPr>
-        <w:t xml:space="preserve">}</w:t>
+      <w:r>
+        <w:rPr>
+          <w:rtl w:val="0"/>
+        </w:rPr>
       </w:r>
     </w:p>
     <w:p>
@@ -1555,8 +3068,8 @@
           <w:between w:space="0" w:sz="0" w:val="nil"/>
         </w:pBdr>
         <w:shd w:fill="auto" w:val="clear"/>
-        <w:spacing w:after="0" w:before="520" w:line="240" w:lineRule="auto"/>
-        <w:ind w:left="720" w:right="0" w:hanging="360"/>
+        <w:spacing w:after="0" w:before="0" w:line="240" w:lineRule="auto"/>
+        <w:ind w:left="425.19685039370086" w:right="0" w:hanging="360"/>
         <w:contextualSpacing w:val="0"/>
         <w:jc w:val="both"/>
         <w:rPr>
@@ -1587,92 +3100,6 @@
           <w:vertAlign w:val="baseline"/>
           <w:rtl w:val="0"/>
         </w:rPr>
-        <w:t xml:space="preserve">Pruebas que pueden realizarse</w:t>
-      </w:r>
-    </w:p>
-    <w:p>
-      <w:pPr>
-        <w:spacing w:before="240" w:lineRule="auto"/>
-        <w:ind w:firstLine="0"/>
-        <w:contextualSpacing w:val="0"/>
-        <w:rPr>
-          <w:vertAlign w:val="baseline"/>
-        </w:rPr>
-      </w:pPr>
-      <w:r>
-        <w:rPr>
-          <w:rtl w:val="0"/>
-        </w:rPr>
-        <w:t xml:space="preserve">La propuesta puede realizarse creando la funcionalidad en la aplicación y poniendo en funcionamiento algunos nodos Eagal observando cómo se van creando las vecindades y se va dando la comunicación entre ellos.</w:t>
-      </w:r>
-      <w:r>
-        <w:rPr>
-          <w:rtl w:val="0"/>
-        </w:rPr>
-      </w:r>
-    </w:p>
-    <w:p>
-      <w:pPr>
-        <w:contextualSpacing w:val="0"/>
-        <w:rPr>
-          <w:vertAlign w:val="baseline"/>
-        </w:rPr>
-      </w:pPr>
-      <w:r>
-        <w:rPr>
-          <w:rtl w:val="0"/>
-        </w:rPr>
-      </w:r>
-    </w:p>
-    <w:p>
-      <w:pPr>
-        <w:keepNext w:val="1"/>
-        <w:keepLines w:val="1"/>
-        <w:widowControl w:val="1"/>
-        <w:numPr>
-          <w:ilvl w:val="0"/>
-          <w:numId w:val="1"/>
-        </w:numPr>
-        <w:pBdr>
-          <w:top w:space="0" w:sz="0" w:val="nil"/>
-          <w:left w:space="0" w:sz="0" w:val="nil"/>
-          <w:bottom w:space="0" w:sz="0" w:val="nil"/>
-          <w:right w:space="0" w:sz="0" w:val="nil"/>
-          <w:between w:space="0" w:sz="0" w:val="nil"/>
-        </w:pBdr>
-        <w:shd w:fill="auto" w:val="clear"/>
-        <w:spacing w:after="0" w:before="520" w:line="240" w:lineRule="auto"/>
-        <w:ind w:left="720" w:right="0" w:hanging="360"/>
-        <w:contextualSpacing w:val="0"/>
-        <w:jc w:val="both"/>
-        <w:rPr>
-          <w:rFonts w:ascii="Times" w:cs="Times" w:eastAsia="Times" w:hAnsi="Times"/>
-          <w:b w:val="1"/>
-          <w:i w:val="0"/>
-          <w:smallCaps w:val="0"/>
-          <w:strike w:val="0"/>
-          <w:color w:val="000000"/>
-          <w:sz w:val="24"/>
-          <w:szCs w:val="24"/>
-          <w:u w:val="none"/>
-          <w:shd w:fill="auto" w:val="clear"/>
-        </w:rPr>
-      </w:pPr>
-      <w:r>
-        <w:rPr>
-          <w:rFonts w:ascii="Times" w:cs="Times" w:eastAsia="Times" w:hAnsi="Times"/>
-          <w:b w:val="1"/>
-          <w:i w:val="0"/>
-          <w:smallCaps w:val="0"/>
-          <w:strike w:val="0"/>
-          <w:color w:val="000000"/>
-          <w:sz w:val="24"/>
-          <w:szCs w:val="24"/>
-          <w:u w:val="none"/>
-          <w:shd w:fill="auto" w:val="clear"/>
-          <w:vertAlign w:val="baseline"/>
-          <w:rtl w:val="0"/>
-        </w:rPr>
         <w:t xml:space="preserve">Conclusiones</w:t>
       </w:r>
     </w:p>
@@ -1689,8 +3116,8 @@
           <w:between w:space="0" w:sz="0" w:val="nil"/>
         </w:pBdr>
         <w:shd w:fill="auto" w:val="clear"/>
-        <w:spacing w:after="0" w:before="240" w:line="240" w:lineRule="auto"/>
-        <w:ind w:left="0" w:right="0" w:firstLine="0"/>
+        <w:spacing w:after="0" w:before="0" w:line="240" w:lineRule="auto"/>
+        <w:ind w:left="-283.46456692913375" w:right="-3.5433070866133676" w:firstLine="0"/>
         <w:contextualSpacing w:val="0"/>
         <w:jc w:val="both"/>
         <w:rPr/>
@@ -1700,6 +3127,43 @@
           <w:rtl w:val="0"/>
         </w:rPr>
         <w:t xml:space="preserve">Podemos concluir que más allá de que el planteo realizado pueda llevarse a la realidad hay cosas por seguir pensando y por mejorar. Son situaciones como: </w:t>
+      </w:r>
+      <w:r>
+        <w:rPr>
+          <w:rtl w:val="0"/>
+        </w:rPr>
+      </w:r>
+    </w:p>
+    <w:p>
+      <w:pPr>
+        <w:keepNext w:val="0"/>
+        <w:keepLines w:val="0"/>
+        <w:widowControl w:val="1"/>
+        <w:numPr>
+          <w:ilvl w:val="0"/>
+          <w:numId w:val="2"/>
+        </w:numPr>
+        <w:pBdr>
+          <w:top w:space="0" w:sz="0" w:val="nil"/>
+          <w:left w:space="0" w:sz="0" w:val="nil"/>
+          <w:bottom w:space="0" w:sz="0" w:val="nil"/>
+          <w:right w:space="0" w:sz="0" w:val="nil"/>
+          <w:between w:space="0" w:sz="0" w:val="nil"/>
+        </w:pBdr>
+        <w:shd w:fill="auto" w:val="clear"/>
+        <w:spacing w:after="0" w:before="0" w:line="240" w:lineRule="auto"/>
+        <w:ind w:left="425.19685039370086" w:right="-3.5433070866133676" w:hanging="360"/>
+        <w:contextualSpacing w:val="1"/>
+        <w:jc w:val="both"/>
+        <w:rPr>
+          <w:u w:val="none"/>
+        </w:rPr>
+      </w:pPr>
+      <w:r>
+        <w:rPr>
+          <w:rtl w:val="0"/>
+        </w:rPr>
+        <w:t xml:space="preserve">¿Qué sucede con los primeros nodos que se unen al a red? La pregunta parte de que los primeros dos nodos que existan deben ser vinculados ya que no tienen como encontrarse como consecuencia de la falta de un servidor central en el cual apoyarse.</w:t>
       </w:r>
     </w:p>
     <w:p>
@@ -1720,7 +3184,7 @@
         </w:pBdr>
         <w:shd w:fill="auto" w:val="clear"/>
         <w:spacing w:after="0" w:before="240" w:line="240" w:lineRule="auto"/>
-        <w:ind w:left="720" w:right="0" w:hanging="360"/>
+        <w:ind w:left="425.19685039370086" w:right="-3.5433070866133676" w:hanging="360"/>
         <w:contextualSpacing w:val="1"/>
         <w:jc w:val="both"/>
         <w:rPr>
@@ -1731,7 +3195,7 @@
         <w:rPr>
           <w:rtl w:val="0"/>
         </w:rPr>
-        <w:t xml:space="preserve">¿Qué sucede con los primeros nodos que se unen al a red? La pregunta parte de que los primeros dos nodos que existan deben ser vinculados ya que no tienen como encontrarse como consecuencia de la falta de un servidor central en el cual apoyarse.</w:t>
+        <w:t xml:space="preserve">¿Qué sucede cuando ninguno de mis nodos vecinos está online para resolver mi solicitud?</w:t>
       </w:r>
     </w:p>
     <w:p>
@@ -1752,39 +3216,7 @@
         </w:pBdr>
         <w:shd w:fill="auto" w:val="clear"/>
         <w:spacing w:after="0" w:before="240" w:line="240" w:lineRule="auto"/>
-        <w:ind w:left="720" w:right="0" w:hanging="360"/>
-        <w:contextualSpacing w:val="1"/>
-        <w:jc w:val="both"/>
-        <w:rPr>
-          <w:u w:val="none"/>
-        </w:rPr>
-      </w:pPr>
-      <w:r>
-        <w:rPr>
-          <w:rtl w:val="0"/>
-        </w:rPr>
-        <w:t xml:space="preserve">¿Qué sucede cuando ninguno de mis nodos vecinos está online para resolver mi solicitud?</w:t>
-      </w:r>
-    </w:p>
-    <w:p>
-      <w:pPr>
-        <w:keepNext w:val="0"/>
-        <w:keepLines w:val="0"/>
-        <w:widowControl w:val="1"/>
-        <w:numPr>
-          <w:ilvl w:val="0"/>
-          <w:numId w:val="2"/>
-        </w:numPr>
-        <w:pBdr>
-          <w:top w:space="0" w:sz="0" w:val="nil"/>
-          <w:left w:space="0" w:sz="0" w:val="nil"/>
-          <w:bottom w:space="0" w:sz="0" w:val="nil"/>
-          <w:right w:space="0" w:sz="0" w:val="nil"/>
-          <w:between w:space="0" w:sz="0" w:val="nil"/>
-        </w:pBdr>
-        <w:shd w:fill="auto" w:val="clear"/>
-        <w:spacing w:after="0" w:before="240" w:line="240" w:lineRule="auto"/>
-        <w:ind w:left="720" w:right="0" w:hanging="360"/>
+        <w:ind w:left="425.19685039370086" w:right="-3.5433070866133676" w:hanging="360"/>
         <w:contextualSpacing w:val="1"/>
         <w:jc w:val="both"/>
         <w:rPr>
@@ -1811,8 +3243,8 @@
           <w:between w:space="0" w:sz="0" w:val="nil"/>
         </w:pBdr>
         <w:shd w:fill="auto" w:val="clear"/>
-        <w:spacing w:after="0" w:before="240" w:line="240" w:lineRule="auto"/>
-        <w:ind w:right="0" w:firstLine="0"/>
+        <w:spacing w:after="0" w:before="0" w:line="240" w:lineRule="auto"/>
+        <w:ind w:left="-283.46456692913375" w:right="-3.5433070866133676" w:firstLine="0"/>
         <w:contextualSpacing w:val="0"/>
         <w:jc w:val="both"/>
         <w:rPr/>
@@ -1860,8 +3292,8 @@
           <w:between w:space="0" w:sz="0" w:val="nil"/>
         </w:pBdr>
         <w:shd w:fill="auto" w:val="clear"/>
-        <w:spacing w:after="0" w:before="520" w:line="240" w:lineRule="auto"/>
-        <w:ind w:left="720" w:right="0" w:hanging="360"/>
+        <w:spacing w:after="0" w:before="0" w:line="240" w:lineRule="auto"/>
+        <w:ind w:left="425.19685039370086" w:right="0" w:hanging="360"/>
         <w:contextualSpacing w:val="0"/>
         <w:jc w:val="both"/>
         <w:rPr>
@@ -1913,8 +3345,8 @@
           <w:between w:space="0" w:sz="0" w:val="nil"/>
         </w:pBdr>
         <w:shd w:fill="auto" w:val="clear"/>
-        <w:spacing w:after="0" w:before="240" w:line="240" w:lineRule="auto"/>
-        <w:ind w:left="227" w:right="0" w:hanging="227"/>
+        <w:spacing w:after="0" w:before="0" w:line="240" w:lineRule="auto"/>
+        <w:ind w:left="0" w:right="-145.27559055118047" w:hanging="225"/>
         <w:contextualSpacing w:val="0"/>
         <w:jc w:val="both"/>
         <w:rPr>
@@ -1951,6 +3383,59 @@
         <w:t xml:space="preserve">Kurt B.Ferreira, Scott Levy, Kevin Pedretti, Ryan E.Grant:Parallel Computing</w:t>
         <w:br w:type="textWrapping"/>
         <w:t xml:space="preserve">Volume 77, Pages 57-83 (2018).</w:t>
+      </w:r>
+    </w:p>
+    <w:p>
+      <w:pPr>
+        <w:keepNext w:val="0"/>
+        <w:keepLines w:val="0"/>
+        <w:widowControl w:val="1"/>
+        <w:pBdr>
+          <w:top w:space="0" w:sz="0" w:val="nil"/>
+          <w:left w:space="0" w:sz="0" w:val="nil"/>
+          <w:bottom w:space="0" w:sz="0" w:val="nil"/>
+          <w:right w:space="0" w:sz="0" w:val="nil"/>
+          <w:between w:space="0" w:sz="0" w:val="nil"/>
+        </w:pBdr>
+        <w:shd w:fill="auto" w:val="clear"/>
+        <w:spacing w:after="0" w:before="0" w:line="240" w:lineRule="auto"/>
+        <w:ind w:left="0" w:right="-145.27559055118047" w:hanging="225"/>
+        <w:contextualSpacing w:val="0"/>
+        <w:jc w:val="both"/>
+        <w:rPr>
+          <w:rFonts w:ascii="Times" w:cs="Times" w:eastAsia="Times" w:hAnsi="Times"/>
+          <w:b w:val="0"/>
+          <w:i w:val="0"/>
+          <w:smallCaps w:val="0"/>
+          <w:strike w:val="0"/>
+          <w:color w:val="000000"/>
+          <w:sz w:val="18"/>
+          <w:szCs w:val="18"/>
+          <w:u w:val="none"/>
+          <w:shd w:fill="auto" w:val="clear"/>
+          <w:vertAlign w:val="baseline"/>
+        </w:rPr>
+      </w:pPr>
+      <w:r>
+        <w:rPr>
+          <w:rFonts w:ascii="Times" w:cs="Times" w:eastAsia="Times" w:hAnsi="Times"/>
+          <w:b w:val="0"/>
+          <w:i w:val="0"/>
+          <w:smallCaps w:val="0"/>
+          <w:strike w:val="0"/>
+          <w:color w:val="000000"/>
+          <w:sz w:val="18"/>
+          <w:szCs w:val="18"/>
+          <w:u w:val="none"/>
+          <w:shd w:fill="auto" w:val="clear"/>
+          <w:vertAlign w:val="baseline"/>
+          <w:rtl w:val="0"/>
+        </w:rPr>
+        <w:t xml:space="preserve">2.</w:t>
+        <w:tab/>
+        <w:t xml:space="preserve">Leila Bahria, Barbara Carminati, Elena Ferrari: Online Social Networks and Media</w:t>
+        <w:br w:type="textWrapping"/>
+        <w:t xml:space="preserve">Volume 6, June 2018, Pages 18-25 (2018).</w:t>
       </w:r>
     </w:p>
     <w:p>
@@ -1971,59 +3456,6 @@
         <w:contextualSpacing w:val="0"/>
         <w:jc w:val="both"/>
         <w:rPr>
-          <w:rFonts w:ascii="Times" w:cs="Times" w:eastAsia="Times" w:hAnsi="Times"/>
-          <w:b w:val="0"/>
-          <w:i w:val="0"/>
-          <w:smallCaps w:val="0"/>
-          <w:strike w:val="0"/>
-          <w:color w:val="000000"/>
-          <w:sz w:val="18"/>
-          <w:szCs w:val="18"/>
-          <w:u w:val="none"/>
-          <w:shd w:fill="auto" w:val="clear"/>
-          <w:vertAlign w:val="baseline"/>
-        </w:rPr>
-      </w:pPr>
-      <w:r>
-        <w:rPr>
-          <w:rFonts w:ascii="Times" w:cs="Times" w:eastAsia="Times" w:hAnsi="Times"/>
-          <w:b w:val="0"/>
-          <w:i w:val="0"/>
-          <w:smallCaps w:val="0"/>
-          <w:strike w:val="0"/>
-          <w:color w:val="000000"/>
-          <w:sz w:val="18"/>
-          <w:szCs w:val="18"/>
-          <w:u w:val="none"/>
-          <w:shd w:fill="auto" w:val="clear"/>
-          <w:vertAlign w:val="baseline"/>
-          <w:rtl w:val="0"/>
-        </w:rPr>
-        <w:t xml:space="preserve">2.</w:t>
-        <w:tab/>
-        <w:t xml:space="preserve">Leila Bahria, Barbara Carminati, Elena Ferrari: Online Social Networks and Media</w:t>
-        <w:br w:type="textWrapping"/>
-        <w:t xml:space="preserve">Volume 6, June 2018, Pages 18-25 (2018).</w:t>
-      </w:r>
-    </w:p>
-    <w:p>
-      <w:pPr>
-        <w:keepNext w:val="0"/>
-        <w:keepLines w:val="0"/>
-        <w:widowControl w:val="1"/>
-        <w:pBdr>
-          <w:top w:space="0" w:sz="0" w:val="nil"/>
-          <w:left w:space="0" w:sz="0" w:val="nil"/>
-          <w:bottom w:space="0" w:sz="0" w:val="nil"/>
-          <w:right w:space="0" w:sz="0" w:val="nil"/>
-          <w:between w:space="0" w:sz="0" w:val="nil"/>
-        </w:pBdr>
-        <w:shd w:fill="auto" w:val="clear"/>
-        <w:spacing w:after="0" w:before="0" w:line="240" w:lineRule="auto"/>
-        <w:ind w:left="227" w:right="0" w:hanging="227"/>
-        <w:contextualSpacing w:val="0"/>
-        <w:jc w:val="both"/>
-        <w:rPr>
           <w:vertAlign w:val="baseline"/>
         </w:rPr>
       </w:pPr>
@@ -2044,13 +3476,98 @@
       </w:r>
     </w:p>
     <w:sectPr>
-      <w:pgSz w:h="16840" w:w="11907"/>
-      <w:pgMar w:bottom="2948" w:top="2948" w:left="2495" w:right="2495" w:header="2381" w:footer="1389"/>
+      <w:headerReference r:id="rId7" w:type="default"/>
+      <w:headerReference r:id="rId8" w:type="first"/>
+      <w:headerReference r:id="rId9" w:type="even"/>
+      <w:footerReference r:id="rId10" w:type="first"/>
+      <w:footerReference r:id="rId11" w:type="even"/>
+      <w:pgSz w:h="16838" w:w="11906"/>
+      <w:pgMar w:bottom="1700.7874015748032" w:top="1700.7874015748032" w:left="2267.716535433071" w:right="1991.4566929133866" w:header="2381" w:footer="1389"/>
       <w:pgNumType w:start="1"/>
       <w:titlePg w:val="1"/>
     </w:sectPr>
   </w:body>
 </w:document>
+</file>
+
+<file path=word/footer1.xml><?xml version="1.0" encoding="utf-8"?>
+<w:ftr xmlns:mc="http://schemas.openxmlformats.org/markup-compatibility/2006" xmlns:o="urn:schemas-microsoft-com:office:office" xmlns:r="http://schemas.openxmlformats.org/officeDocument/2006/relationships" xmlns:m="http://schemas.openxmlformats.org/officeDocument/2006/math" xmlns:v="urn:schemas-microsoft-com:vml" xmlns:wp="http://schemas.openxmlformats.org/drawingml/2006/wordprocessingDrawing" xmlns:w10="urn:schemas-microsoft-com:office:word" xmlns:w="http://schemas.openxmlformats.org/wordprocessingml/2006/main" xmlns:wne="http://schemas.microsoft.com/office/word/2006/wordml" xmlns:sl="http://schemas.openxmlformats.org/schemaLibrary/2006/main" xmlns:a="http://schemas.openxmlformats.org/drawingml/2006/main" xmlns:pic="http://schemas.openxmlformats.org/drawingml/2006/picture" xmlns:c="http://schemas.openxmlformats.org/drawingml/2006/chart" xmlns:lc="http://schemas.openxmlformats.org/drawingml/2006/lockedCanvas" xmlns:dgm="http://schemas.openxmlformats.org/drawingml/2006/diagram" xmlns:wps="http://schemas.microsoft.com/office/word/2010/wordprocessingShape" xmlns:wpg="http://schemas.microsoft.com/office/word/2010/wordprocessingGroup" xmlns:w14="http://schemas.microsoft.com/office/word/2010/wordml" xmlns:w15="http://schemas.microsoft.com/office/word/2012/wordml">
+  <w:p>
+    <w:pPr>
+      <w:contextualSpacing w:val="0"/>
+      <w:rPr/>
+    </w:pPr>
+    <w:r>
+      <w:rPr>
+        <w:rtl w:val="0"/>
+      </w:rPr>
+    </w:r>
+  </w:p>
+</w:ftr>
+</file>
+
+<file path=word/footer2.xml><?xml version="1.0" encoding="utf-8"?>
+<w:ftr xmlns:mc="http://schemas.openxmlformats.org/markup-compatibility/2006" xmlns:o="urn:schemas-microsoft-com:office:office" xmlns:r="http://schemas.openxmlformats.org/officeDocument/2006/relationships" xmlns:m="http://schemas.openxmlformats.org/officeDocument/2006/math" xmlns:v="urn:schemas-microsoft-com:vml" xmlns:wp="http://schemas.openxmlformats.org/drawingml/2006/wordprocessingDrawing" xmlns:w10="urn:schemas-microsoft-com:office:word" xmlns:w="http://schemas.openxmlformats.org/wordprocessingml/2006/main" xmlns:wne="http://schemas.microsoft.com/office/word/2006/wordml" xmlns:sl="http://schemas.openxmlformats.org/schemaLibrary/2006/main" xmlns:a="http://schemas.openxmlformats.org/drawingml/2006/main" xmlns:pic="http://schemas.openxmlformats.org/drawingml/2006/picture" xmlns:c="http://schemas.openxmlformats.org/drawingml/2006/chart" xmlns:lc="http://schemas.openxmlformats.org/drawingml/2006/lockedCanvas" xmlns:dgm="http://schemas.openxmlformats.org/drawingml/2006/diagram" xmlns:wps="http://schemas.microsoft.com/office/word/2010/wordprocessingShape" xmlns:wpg="http://schemas.microsoft.com/office/word/2010/wordprocessingGroup" xmlns:w14="http://schemas.microsoft.com/office/word/2010/wordml" xmlns:w15="http://schemas.microsoft.com/office/word/2012/wordml">
+  <w:p>
+    <w:pPr>
+      <w:contextualSpacing w:val="0"/>
+      <w:rPr/>
+    </w:pPr>
+    <w:r>
+      <w:rPr>
+        <w:rtl w:val="0"/>
+      </w:rPr>
+    </w:r>
+  </w:p>
+</w:ftr>
+</file>
+
+<file path=word/header1.xml><?xml version="1.0" encoding="utf-8"?>
+<w:hdr xmlns:mc="http://schemas.openxmlformats.org/markup-compatibility/2006" xmlns:o="urn:schemas-microsoft-com:office:office" xmlns:r="http://schemas.openxmlformats.org/officeDocument/2006/relationships" xmlns:m="http://schemas.openxmlformats.org/officeDocument/2006/math" xmlns:v="urn:schemas-microsoft-com:vml" xmlns:wp="http://schemas.openxmlformats.org/drawingml/2006/wordprocessingDrawing" xmlns:w10="urn:schemas-microsoft-com:office:word" xmlns:w="http://schemas.openxmlformats.org/wordprocessingml/2006/main" xmlns:wne="http://schemas.microsoft.com/office/word/2006/wordml" xmlns:sl="http://schemas.openxmlformats.org/schemaLibrary/2006/main" xmlns:a="http://schemas.openxmlformats.org/drawingml/2006/main" xmlns:pic="http://schemas.openxmlformats.org/drawingml/2006/picture" xmlns:c="http://schemas.openxmlformats.org/drawingml/2006/chart" xmlns:lc="http://schemas.openxmlformats.org/drawingml/2006/lockedCanvas" xmlns:dgm="http://schemas.openxmlformats.org/drawingml/2006/diagram" xmlns:wps="http://schemas.microsoft.com/office/word/2010/wordprocessingShape" xmlns:wpg="http://schemas.microsoft.com/office/word/2010/wordprocessingGroup" xmlns:w14="http://schemas.microsoft.com/office/word/2010/wordml" xmlns:w15="http://schemas.microsoft.com/office/word/2012/wordml">
+  <w:p>
+    <w:pPr>
+      <w:contextualSpacing w:val="0"/>
+      <w:rPr/>
+    </w:pPr>
+    <w:r>
+      <w:rPr>
+        <w:rtl w:val="0"/>
+      </w:rPr>
+    </w:r>
+  </w:p>
+</w:hdr>
+</file>
+
+<file path=word/header2.xml><?xml version="1.0" encoding="utf-8"?>
+<w:hdr xmlns:mc="http://schemas.openxmlformats.org/markup-compatibility/2006" xmlns:o="urn:schemas-microsoft-com:office:office" xmlns:r="http://schemas.openxmlformats.org/officeDocument/2006/relationships" xmlns:m="http://schemas.openxmlformats.org/officeDocument/2006/math" xmlns:v="urn:schemas-microsoft-com:vml" xmlns:wp="http://schemas.openxmlformats.org/drawingml/2006/wordprocessingDrawing" xmlns:w10="urn:schemas-microsoft-com:office:word" xmlns:w="http://schemas.openxmlformats.org/wordprocessingml/2006/main" xmlns:wne="http://schemas.microsoft.com/office/word/2006/wordml" xmlns:sl="http://schemas.openxmlformats.org/schemaLibrary/2006/main" xmlns:a="http://schemas.openxmlformats.org/drawingml/2006/main" xmlns:pic="http://schemas.openxmlformats.org/drawingml/2006/picture" xmlns:c="http://schemas.openxmlformats.org/drawingml/2006/chart" xmlns:lc="http://schemas.openxmlformats.org/drawingml/2006/lockedCanvas" xmlns:dgm="http://schemas.openxmlformats.org/drawingml/2006/diagram" xmlns:wps="http://schemas.microsoft.com/office/word/2010/wordprocessingShape" xmlns:wpg="http://schemas.microsoft.com/office/word/2010/wordprocessingGroup" xmlns:w14="http://schemas.microsoft.com/office/word/2010/wordml" xmlns:w15="http://schemas.microsoft.com/office/word/2012/wordml">
+  <w:p>
+    <w:pPr>
+      <w:contextualSpacing w:val="0"/>
+      <w:rPr/>
+    </w:pPr>
+    <w:r>
+      <w:rPr>
+        <w:rtl w:val="0"/>
+      </w:rPr>
+    </w:r>
+  </w:p>
+</w:hdr>
+</file>
+
+<file path=word/header3.xml><?xml version="1.0" encoding="utf-8"?>
+<w:hdr xmlns:mc="http://schemas.openxmlformats.org/markup-compatibility/2006" xmlns:o="urn:schemas-microsoft-com:office:office" xmlns:r="http://schemas.openxmlformats.org/officeDocument/2006/relationships" xmlns:m="http://schemas.openxmlformats.org/officeDocument/2006/math" xmlns:v="urn:schemas-microsoft-com:vml" xmlns:wp="http://schemas.openxmlformats.org/drawingml/2006/wordprocessingDrawing" xmlns:w10="urn:schemas-microsoft-com:office:word" xmlns:w="http://schemas.openxmlformats.org/wordprocessingml/2006/main" xmlns:wne="http://schemas.microsoft.com/office/word/2006/wordml" xmlns:sl="http://schemas.openxmlformats.org/schemaLibrary/2006/main" xmlns:a="http://schemas.openxmlformats.org/drawingml/2006/main" xmlns:pic="http://schemas.openxmlformats.org/drawingml/2006/picture" xmlns:c="http://schemas.openxmlformats.org/drawingml/2006/chart" xmlns:lc="http://schemas.openxmlformats.org/drawingml/2006/lockedCanvas" xmlns:dgm="http://schemas.openxmlformats.org/drawingml/2006/diagram" xmlns:wps="http://schemas.microsoft.com/office/word/2010/wordprocessingShape" xmlns:wpg="http://schemas.microsoft.com/office/word/2010/wordprocessingGroup" xmlns:w14="http://schemas.microsoft.com/office/word/2010/wordml" xmlns:w15="http://schemas.microsoft.com/office/word/2012/wordml">
+  <w:p>
+    <w:pPr>
+      <w:contextualSpacing w:val="0"/>
+      <w:rPr/>
+    </w:pPr>
+    <w:r>
+      <w:rPr>
+        <w:rtl w:val="0"/>
+      </w:rPr>
+    </w:r>
+  </w:p>
+</w:hdr>
 </file>
 
 <file path=word/numbering.xml><?xml version="1.0" encoding="utf-8"?>

</xml_diff>